<commit_message>
Lab puntos a,b,c, f, g, h resueltos. Falta justificar dos cosas del e y hacer el d
</commit_message>
<xml_diff>
--- a/Docs/Observaciones-Lab 9.docx
+++ b/Docs/Observaciones-Lab 9.docx
@@ -4,7 +4,7 @@
   <w:body>
     <w:p>
       <w:pPr>
-        <w:pStyle w:val="Title"/>
+        <w:pStyle w:val="Ttulo"/>
         <w:jc w:val="center"/>
         <w:rPr>
           <w:b/>
@@ -44,54 +44,36 @@
           <w:noProof w:val="0"/>
           <w:lang w:val="es-CO"/>
         </w:rPr>
-        <w:t xml:space="preserve">1 Cod </w:t>
-      </w:r>
-      <w:proofErr w:type="spellStart"/>
-      <w:r>
+        <w:t>1 Cod XXXX</w:t>
+      </w:r>
+    </w:p>
+    <w:p>
+      <w:pPr>
+        <w:spacing w:after="0"/>
+        <w:jc w:val="right"/>
         <w:rPr>
           <w:noProof w:val="0"/>
           <w:lang w:val="es-CO"/>
         </w:rPr>
-        <w:t>XXXX</w:t>
-      </w:r>
-      <w:proofErr w:type="spellEnd"/>
+      </w:pPr>
+      <w:r>
+        <w:rPr>
+          <w:noProof w:val="0"/>
+          <w:lang w:val="es-CO"/>
+        </w:rPr>
+        <w:t xml:space="preserve">Estudiante </w:t>
+      </w:r>
+      <w:r>
+        <w:rPr>
+          <w:noProof w:val="0"/>
+          <w:lang w:val="es-CO"/>
+        </w:rPr>
+        <w:t>2 Cod XXXX</w:t>
+      </w:r>
     </w:p>
     <w:p>
       <w:pPr>
-        <w:spacing w:after="0"/>
-        <w:jc w:val="right"/>
-        <w:rPr>
-          <w:noProof w:val="0"/>
-          <w:lang w:val="es-CO"/>
-        </w:rPr>
-      </w:pPr>
-      <w:r>
-        <w:rPr>
-          <w:noProof w:val="0"/>
-          <w:lang w:val="es-CO"/>
-        </w:rPr>
-        <w:t xml:space="preserve">Estudiante </w:t>
-      </w:r>
-      <w:r>
-        <w:rPr>
-          <w:noProof w:val="0"/>
-          <w:lang w:val="es-CO"/>
-        </w:rPr>
-        <w:t xml:space="preserve">2 Cod </w:t>
-      </w:r>
-      <w:proofErr w:type="spellStart"/>
-      <w:r>
-        <w:rPr>
-          <w:noProof w:val="0"/>
-          <w:lang w:val="es-CO"/>
-        </w:rPr>
-        <w:t>XXXX</w:t>
-      </w:r>
-      <w:proofErr w:type="spellEnd"/>
-    </w:p>
-    <w:p>
-      <w:pPr>
-        <w:pStyle w:val="Heading1"/>
+        <w:pStyle w:val="Ttulo1"/>
         <w:rPr>
           <w:b/>
           <w:bCs/>
@@ -111,7 +93,7 @@
     </w:p>
     <w:p>
       <w:pPr>
-        <w:pStyle w:val="ListParagraph"/>
+        <w:pStyle w:val="Prrafodelista"/>
         <w:numPr>
           <w:ilvl w:val="0"/>
           <w:numId w:val="18"/>
@@ -134,10 +116,106 @@
           <w:lang w:val="es-419"/>
         </w:rPr>
       </w:pPr>
+      <w:r>
+        <w:rPr>
+          <w:lang w:val="es-419"/>
+        </w:rPr>
+        <w:t xml:space="preserve">Para cambiar </w:t>
+      </w:r>
+      <w:r>
+        <w:rPr>
+          <w:lang w:val="es-419"/>
+        </w:rPr>
+        <w:t>el límite de recursión de Python</w:t>
+      </w:r>
+      <w:r>
+        <w:rPr>
+          <w:lang w:val="es-419"/>
+        </w:rPr>
+        <w:t xml:space="preserve">, se debe importar </w:t>
+      </w:r>
+      <w:r>
+        <w:rPr>
+          <w:lang w:val="es-419"/>
+        </w:rPr>
+        <w:t>el modulo</w:t>
+      </w:r>
+      <w:r>
+        <w:rPr>
+          <w:lang w:val="es-419"/>
+        </w:rPr>
+        <w:t xml:space="preserve"> sys y llamar al metodo setrecursionlimit(</w:t>
+      </w:r>
+      <w:r>
+        <w:rPr>
+          <w:lang w:val="es-419"/>
+        </w:rPr>
+        <w:t>limit</w:t>
+      </w:r>
+      <w:r>
+        <w:rPr>
+          <w:lang w:val="es-419"/>
+        </w:rPr>
+        <w:t>)</w:t>
+      </w:r>
+      <w:r>
+        <w:rPr>
+          <w:lang w:val="es-419"/>
+        </w:rPr>
+        <w:t xml:space="preserve"> </w:t>
+      </w:r>
+      <w:r>
+        <w:rPr>
+          <w:lang w:val="es-419"/>
+        </w:rPr>
+        <w:t xml:space="preserve">para </w:t>
+      </w:r>
+      <w:r>
+        <w:rPr>
+          <w:lang w:val="es-419"/>
+        </w:rPr>
+        <w:t>definir</w:t>
+      </w:r>
+      <w:r>
+        <w:rPr>
+          <w:lang w:val="es-419"/>
+        </w:rPr>
+        <w:t xml:space="preserve"> el nuevo limite de recursion</w:t>
+      </w:r>
+      <w:r>
+        <w:rPr>
+          <w:lang w:val="es-419"/>
+        </w:rPr>
+        <w:t>. El parametro que recibe e</w:t>
+      </w:r>
+      <w:r>
+        <w:rPr>
+          <w:lang w:val="es-419"/>
+        </w:rPr>
+        <w:t>ste</w:t>
+      </w:r>
+      <w:r>
+        <w:rPr>
+          <w:lang w:val="es-419"/>
+        </w:rPr>
+        <w:t xml:space="preserve"> metodo es limit</w:t>
+      </w:r>
+      <w:r>
+        <w:rPr>
+          <w:lang w:val="es-419"/>
+        </w:rPr>
+        <w:t xml:space="preserve">, </w:t>
+      </w:r>
+      <w:r>
+        <w:rPr>
+          <w:lang w:val="es-419"/>
+        </w:rPr>
+        <w:t>que es valor de tipo entero que denota el nuevo limite de la pila de interpretes de python. Cabe recordar que este metodo no retorna ningun valor.</w:t>
+      </w:r>
     </w:p>
     <w:p>
       <w:pPr>
-        <w:pStyle w:val="ListParagraph"/>
+        <w:pStyle w:val="Prrafodelista"/>
         <w:numPr>
           <w:ilvl w:val="0"/>
           <w:numId w:val="18"/>
@@ -160,10 +238,22 @@
           <w:lang w:val="es-419"/>
         </w:rPr>
       </w:pPr>
+      <w:r>
+        <w:rPr>
+          <w:lang w:val="es-419"/>
+        </w:rPr>
+        <w:t>Se debe hacer este cambio debido que al tener una gran cantidad de datos</w:t>
+      </w:r>
+      <w:r>
+        <w:rPr>
+          <w:lang w:val="es-419"/>
+        </w:rPr>
+        <w:t xml:space="preserve"> a comparar recursivamente, este supera el limite de recursion incial dado por python y por lo tanto este se deba ser modificado para tener un limite mayor y  evitar asiuerror de ‘maximum recursion depth exceed in comparision’.</w:t>
+      </w:r>
     </w:p>
     <w:p>
       <w:pPr>
-        <w:pStyle w:val="ListParagraph"/>
+        <w:pStyle w:val="Prrafodelista"/>
         <w:numPr>
           <w:ilvl w:val="0"/>
           <w:numId w:val="18"/>
@@ -186,10 +276,28 @@
           <w:lang w:val="es-419"/>
         </w:rPr>
       </w:pPr>
+      <w:r>
+        <w:rPr>
+          <w:lang w:val="es-419"/>
+        </w:rPr>
+        <w:t>El valor incial que tiene Python como limite de recursion es 1000 llamadas recursivas, para evitar que por error de una mala implementacion de una funcion recursiva</w:t>
+      </w:r>
+      <w:r>
+        <w:rPr>
+          <w:lang w:val="es-419"/>
+        </w:rPr>
+        <w:t xml:space="preserve"> infinita</w:t>
+      </w:r>
+      <w:r>
+        <w:rPr>
+          <w:lang w:val="es-419"/>
+        </w:rPr>
+        <w:t>, no acabe con la memoria del sistema.</w:t>
+      </w:r>
     </w:p>
     <w:p>
       <w:pPr>
-        <w:pStyle w:val="ListParagraph"/>
+        <w:pStyle w:val="Prrafodelista"/>
         <w:numPr>
           <w:ilvl w:val="0"/>
           <w:numId w:val="18"/>
@@ -212,10 +320,23 @@
           <w:lang w:val="es-419"/>
         </w:rPr>
       </w:pPr>
+      <w:r>
+        <w:rPr>
+          <w:lang w:val="es-419"/>
+        </w:rPr>
+        <w:t>Respuesta:</w:t>
+      </w:r>
     </w:p>
     <w:p>
       <w:pPr>
-        <w:pStyle w:val="ListParagraph"/>
+        <w:rPr>
+          <w:lang w:val="es-419"/>
+        </w:rPr>
+      </w:pPr>
+    </w:p>
+    <w:p>
+      <w:pPr>
+        <w:pStyle w:val="Prrafodelista"/>
         <w:numPr>
           <w:ilvl w:val="0"/>
           <w:numId w:val="18"/>
@@ -238,10 +359,157 @@
           <w:lang w:val="es-419"/>
         </w:rPr>
       </w:pPr>
+      <w:r>
+        <w:rPr>
+          <w:lang w:val="es-419"/>
+        </w:rPr>
+        <w:t xml:space="preserve">Cuando </w:t>
+      </w:r>
+      <w:r>
+        <w:rPr>
+          <w:lang w:val="es-419"/>
+        </w:rPr>
+        <w:t>se crea el grafo, se pasa por parametro True or False a directed</w:t>
+      </w:r>
+      <w:r>
+        <w:rPr>
+          <w:lang w:val="es-419"/>
+        </w:rPr>
+        <w:t xml:space="preserve"> (argumento que indica si</w:t>
+      </w:r>
+      <w:r>
+        <w:rPr>
+          <w:lang w:val="es-419"/>
+        </w:rPr>
+        <w:t xml:space="preserve"> </w:t>
+      </w:r>
+      <w:r>
+        <w:rPr>
+          <w:lang w:val="es-419"/>
+        </w:rPr>
+        <w:t>el grafo es</w:t>
+      </w:r>
+      <w:r>
+        <w:rPr>
+          <w:lang w:val="es-419"/>
+        </w:rPr>
+        <w:t xml:space="preserve"> dirigido o no</w:t>
+      </w:r>
+      <w:r>
+        <w:rPr>
+          <w:lang w:val="es-419"/>
+        </w:rPr>
+        <w:t>)</w:t>
+      </w:r>
+      <w:r>
+        <w:rPr>
+          <w:lang w:val="es-419"/>
+        </w:rPr>
+        <w:t xml:space="preserve">. En este caso </w:t>
+      </w:r>
+      <w:r>
+        <w:rPr>
+          <w:lang w:val="es-419"/>
+        </w:rPr>
+        <w:t>como e</w:t>
+      </w:r>
+      <w:r>
+        <w:rPr>
+          <w:lang w:val="es-419"/>
+        </w:rPr>
+        <w:t>ste argumento</w:t>
+      </w:r>
+      <w:r>
+        <w:rPr>
+          <w:lang w:val="es-419"/>
+        </w:rPr>
+        <w:t xml:space="preserve"> esta definido en True, </w:t>
+      </w:r>
+      <w:r>
+        <w:rPr>
+          <w:lang w:val="es-419"/>
+        </w:rPr>
+        <w:t>podemos afirmar que este es una grafo dirigido.</w:t>
+      </w:r>
     </w:p>
     <w:p>
       <w:pPr>
-        <w:pStyle w:val="ListParagraph"/>
+        <w:rPr>
+          <w:lang w:val="es-419"/>
+        </w:rPr>
+      </w:pPr>
+      <w:r>
+        <w:rPr>
+          <w:lang w:val="es-419"/>
+        </w:rPr>
+        <w:drawing>
+          <wp:inline distT="0" distB="0" distL="0" distR="0" wp14:anchorId="4A9C822E" wp14:editId="713B04D6">
+            <wp:extent cx="5229955" cy="790685"/>
+            <wp:effectExtent l="0" t="0" r="8890" b="9525"/>
+            <wp:docPr id="4" name="Imagen 4"/>
+            <wp:cNvGraphicFramePr>
+              <a:graphicFrameLocks xmlns:a="http://schemas.openxmlformats.org/drawingml/2006/main" noChangeAspect="1"/>
+            </wp:cNvGraphicFramePr>
+            <a:graphic xmlns:a="http://schemas.openxmlformats.org/drawingml/2006/main">
+              <a:graphicData uri="http://schemas.openxmlformats.org/drawingml/2006/picture">
+                <pic:pic xmlns:pic="http://schemas.openxmlformats.org/drawingml/2006/picture">
+                  <pic:nvPicPr>
+                    <pic:cNvPr id="1" name=""/>
+                    <pic:cNvPicPr/>
+                  </pic:nvPicPr>
+                  <pic:blipFill>
+                    <a:blip r:embed="rId8"/>
+                    <a:stretch>
+                      <a:fillRect/>
+                    </a:stretch>
+                  </pic:blipFill>
+                  <pic:spPr>
+                    <a:xfrm>
+                      <a:off x="0" y="0"/>
+                      <a:ext cx="5229955" cy="790685"/>
+                    </a:xfrm>
+                    <a:prstGeom prst="rect">
+                      <a:avLst/>
+                    </a:prstGeom>
+                  </pic:spPr>
+                </pic:pic>
+              </a:graphicData>
+            </a:graphic>
+          </wp:inline>
+        </w:drawing>
+      </w:r>
+    </w:p>
+    <w:p>
+      <w:pPr>
+        <w:rPr>
+          <w:lang w:val="es-419"/>
+        </w:rPr>
+      </w:pPr>
+      <w:r>
+        <w:rPr>
+          <w:highlight w:val="yellow"/>
+          <w:lang w:val="es-419"/>
+        </w:rPr>
+        <w:t>Falta justificar si es denso o disperso y si es fuertemente conectado</w:t>
+      </w:r>
+    </w:p>
+    <w:p>
+      <w:pPr>
+        <w:rPr>
+          <w:lang w:val="es-419"/>
+        </w:rPr>
+      </w:pPr>
+    </w:p>
+    <w:p>
+      <w:pPr>
+        <w:rPr>
+          <w:lang w:val="es-419"/>
+        </w:rPr>
+      </w:pPr>
+    </w:p>
+    <w:p>
+      <w:pPr>
+        <w:pStyle w:val="Prrafodelista"/>
         <w:numPr>
           <w:ilvl w:val="0"/>
           <w:numId w:val="18"/>
@@ -255,6 +523,7 @@
         <w:rPr>
           <w:lang w:val="es-419"/>
         </w:rPr>
+        <w:lastRenderedPageBreak/>
         <w:t>¿Cuál es el tamaño inicial del grafo?</w:t>
       </w:r>
     </w:p>
@@ -264,10 +533,63 @@
           <w:lang w:val="es-419"/>
         </w:rPr>
       </w:pPr>
+      <w:r>
+        <w:rPr>
+          <w:lang w:val="es-419"/>
+        </w:rPr>
+        <w:t>Al crear el grafo, se le pasa por parametro el size(el tamaño incial del grafo) que en este caso como podemos observar en la siguiente imagen es 14000.</w:t>
+      </w:r>
     </w:p>
     <w:p>
       <w:pPr>
-        <w:pStyle w:val="ListParagraph"/>
+        <w:rPr>
+          <w:lang w:val="es-CO"/>
+        </w:rPr>
+      </w:pPr>
+      <w:r>
+        <w:rPr>
+          <w:lang w:val="es-CO"/>
+        </w:rPr>
+        <w:drawing>
+          <wp:inline distT="0" distB="0" distL="0" distR="0" wp14:anchorId="57801537" wp14:editId="67BABC7D">
+            <wp:extent cx="5229955" cy="790685"/>
+            <wp:effectExtent l="0" t="0" r="8890" b="9525"/>
+            <wp:docPr id="1" name="Imagen 1"/>
+            <wp:cNvGraphicFramePr>
+              <a:graphicFrameLocks xmlns:a="http://schemas.openxmlformats.org/drawingml/2006/main" noChangeAspect="1"/>
+            </wp:cNvGraphicFramePr>
+            <a:graphic xmlns:a="http://schemas.openxmlformats.org/drawingml/2006/main">
+              <a:graphicData uri="http://schemas.openxmlformats.org/drawingml/2006/picture">
+                <pic:pic xmlns:pic="http://schemas.openxmlformats.org/drawingml/2006/picture">
+                  <pic:nvPicPr>
+                    <pic:cNvPr id="1" name=""/>
+                    <pic:cNvPicPr/>
+                  </pic:nvPicPr>
+                  <pic:blipFill>
+                    <a:blip r:embed="rId9"/>
+                    <a:stretch>
+                      <a:fillRect/>
+                    </a:stretch>
+                  </pic:blipFill>
+                  <pic:spPr>
+                    <a:xfrm>
+                      <a:off x="0" y="0"/>
+                      <a:ext cx="5229955" cy="790685"/>
+                    </a:xfrm>
+                    <a:prstGeom prst="rect">
+                      <a:avLst/>
+                    </a:prstGeom>
+                  </pic:spPr>
+                </pic:pic>
+              </a:graphicData>
+            </a:graphic>
+          </wp:inline>
+        </w:drawing>
+      </w:r>
+    </w:p>
+    <w:p>
+      <w:pPr>
+        <w:pStyle w:val="Prrafodelista"/>
         <w:numPr>
           <w:ilvl w:val="0"/>
           <w:numId w:val="18"/>
@@ -290,10 +612,52 @@
           <w:lang w:val="es-419"/>
         </w:rPr>
       </w:pPr>
+      <w:r>
+        <w:rPr>
+          <w:lang w:val="es-419"/>
+        </w:rPr>
+        <w:t xml:space="preserve">La estructura de datos utilizada es una lista </w:t>
+      </w:r>
+      <w:r>
+        <w:rPr>
+          <w:lang w:val="es-419"/>
+        </w:rPr>
+        <w:t xml:space="preserve">de </w:t>
+      </w:r>
+      <w:r>
+        <w:rPr>
+          <w:lang w:val="es-419"/>
+        </w:rPr>
+        <w:t>adyacencia</w:t>
+      </w:r>
+      <w:r>
+        <w:rPr>
+          <w:lang w:val="es-419"/>
+        </w:rPr>
+        <w:t xml:space="preserve"> (‘ADJ_LIST’), esta representa</w:t>
+      </w:r>
+      <w:r>
+        <w:rPr>
+          <w:lang w:val="es-419"/>
+        </w:rPr>
+        <w:t xml:space="preserve"> un gr</w:t>
+      </w:r>
+      <w:r>
+        <w:rPr>
+          <w:lang w:val="es-419"/>
+        </w:rPr>
+        <w:t>afo</w:t>
+      </w:r>
+      <w:r>
+        <w:rPr>
+          <w:lang w:val="es-419"/>
+        </w:rPr>
+        <w:t>.</w:t>
+      </w:r>
     </w:p>
     <w:p>
       <w:pPr>
-        <w:pStyle w:val="ListParagraph"/>
+        <w:pStyle w:val="Prrafodelista"/>
         <w:numPr>
           <w:ilvl w:val="0"/>
           <w:numId w:val="18"/>
@@ -309,6 +673,188 @@
         </w:rPr>
         <w:t>¿Cuál es la función de comparación utilizada?</w:t>
       </w:r>
+    </w:p>
+    <w:p>
+      <w:pPr>
+        <w:rPr>
+          <w:lang w:val="es-419"/>
+        </w:rPr>
+      </w:pPr>
+      <w:r>
+        <w:rPr>
+          <w:lang w:val="es-419"/>
+        </w:rPr>
+        <w:t xml:space="preserve">La funcion de comparacion utilizada es compareStopIds para comparar  las </w:t>
+      </w:r>
+      <w:r>
+        <w:rPr>
+          <w:lang w:val="es-419"/>
+        </w:rPr>
+        <w:t>estaciones</w:t>
+      </w:r>
+      <w:r>
+        <w:rPr>
+          <w:lang w:val="es-419"/>
+        </w:rPr>
+        <w:t>, tal como lo podemos observar en la imagen a continuacion.</w:t>
+      </w:r>
+    </w:p>
+    <w:p>
+      <w:pPr>
+        <w:rPr>
+          <w:lang w:val="es-419"/>
+        </w:rPr>
+      </w:pPr>
+      <w:r>
+        <w:rPr>
+          <w:lang w:val="es-419"/>
+        </w:rPr>
+        <w:t xml:space="preserve">Se crea la </w:t>
+      </w:r>
+      <w:r>
+        <w:rPr>
+          <w:lang w:val="es-419"/>
+        </w:rPr>
+        <w:t>funcion de CompareStopIds</w:t>
+      </w:r>
+    </w:p>
+    <w:p>
+      <w:pPr>
+        <w:rPr>
+          <w:lang w:val="es-419"/>
+        </w:rPr>
+      </w:pPr>
+      <w:r>
+        <w:rPr>
+          <w:lang w:val="es-419"/>
+        </w:rPr>
+        <w:drawing>
+          <wp:inline distT="0" distB="0" distL="0" distR="0" wp14:anchorId="5E1C03F8" wp14:editId="73D1233F">
+            <wp:extent cx="3029373" cy="2114845"/>
+            <wp:effectExtent l="0" t="0" r="0" b="0"/>
+            <wp:docPr id="3" name="Imagen 3"/>
+            <wp:cNvGraphicFramePr>
+              <a:graphicFrameLocks xmlns:a="http://schemas.openxmlformats.org/drawingml/2006/main" noChangeAspect="1"/>
+            </wp:cNvGraphicFramePr>
+            <a:graphic xmlns:a="http://schemas.openxmlformats.org/drawingml/2006/main">
+              <a:graphicData uri="http://schemas.openxmlformats.org/drawingml/2006/picture">
+                <pic:pic xmlns:pic="http://schemas.openxmlformats.org/drawingml/2006/picture">
+                  <pic:nvPicPr>
+                    <pic:cNvPr id="1" name=""/>
+                    <pic:cNvPicPr/>
+                  </pic:nvPicPr>
+                  <pic:blipFill>
+                    <a:blip r:embed="rId10"/>
+                    <a:stretch>
+                      <a:fillRect/>
+                    </a:stretch>
+                  </pic:blipFill>
+                  <pic:spPr>
+                    <a:xfrm>
+                      <a:off x="0" y="0"/>
+                      <a:ext cx="3029373" cy="2114845"/>
+                    </a:xfrm>
+                    <a:prstGeom prst="rect">
+                      <a:avLst/>
+                    </a:prstGeom>
+                  </pic:spPr>
+                </pic:pic>
+              </a:graphicData>
+            </a:graphic>
+          </wp:inline>
+        </w:drawing>
+      </w:r>
+    </w:p>
+    <w:p>
+      <w:pPr>
+        <w:rPr>
+          <w:lang w:val="es-419"/>
+        </w:rPr>
+      </w:pPr>
+      <w:r>
+        <w:rPr>
+          <w:lang w:val="es-419"/>
+        </w:rPr>
+        <w:t xml:space="preserve">Luego se pasa </w:t>
+      </w:r>
+      <w:r>
+        <w:rPr>
+          <w:lang w:val="es-419"/>
+        </w:rPr>
+        <w:t xml:space="preserve">el </w:t>
+      </w:r>
+      <w:r>
+        <w:rPr>
+          <w:lang w:val="es-419"/>
+        </w:rPr>
+        <w:t>CompareStopIds</w:t>
+      </w:r>
+      <w:r>
+        <w:rPr>
+          <w:lang w:val="es-419"/>
+        </w:rPr>
+        <w:t>, al parametro de comparefunction cuando se crea el grafo</w:t>
+      </w:r>
+      <w:r>
+        <w:rPr>
+          <w:lang w:val="es-419"/>
+        </w:rPr>
+        <w:t>.</w:t>
+      </w:r>
+    </w:p>
+    <w:p>
+      <w:pPr>
+        <w:rPr>
+          <w:lang w:val="es-419"/>
+        </w:rPr>
+      </w:pPr>
+      <w:r>
+        <w:rPr>
+          <w:lang w:val="es-419"/>
+        </w:rPr>
+        <w:drawing>
+          <wp:inline distT="0" distB="0" distL="0" distR="0" wp14:anchorId="3B8272A8" wp14:editId="16757AD7">
+            <wp:extent cx="5229955" cy="790685"/>
+            <wp:effectExtent l="0" t="0" r="8890" b="9525"/>
+            <wp:docPr id="2" name="Imagen 2"/>
+            <wp:cNvGraphicFramePr>
+              <a:graphicFrameLocks xmlns:a="http://schemas.openxmlformats.org/drawingml/2006/main" noChangeAspect="1"/>
+            </wp:cNvGraphicFramePr>
+            <a:graphic xmlns:a="http://schemas.openxmlformats.org/drawingml/2006/main">
+              <a:graphicData uri="http://schemas.openxmlformats.org/drawingml/2006/picture">
+                <pic:pic xmlns:pic="http://schemas.openxmlformats.org/drawingml/2006/picture">
+                  <pic:nvPicPr>
+                    <pic:cNvPr id="1" name=""/>
+                    <pic:cNvPicPr/>
+                  </pic:nvPicPr>
+                  <pic:blipFill>
+                    <a:blip r:embed="rId11"/>
+                    <a:stretch>
+                      <a:fillRect/>
+                    </a:stretch>
+                  </pic:blipFill>
+                  <pic:spPr>
+                    <a:xfrm>
+                      <a:off x="0" y="0"/>
+                      <a:ext cx="5229955" cy="790685"/>
+                    </a:xfrm>
+                    <a:prstGeom prst="rect">
+                      <a:avLst/>
+                    </a:prstGeom>
+                  </pic:spPr>
+                </pic:pic>
+              </a:graphicData>
+            </a:graphic>
+          </wp:inline>
+        </w:drawing>
+      </w:r>
+    </w:p>
+    <w:p>
+      <w:pPr>
+        <w:rPr>
+          <w:lang w:val="es-419"/>
+        </w:rPr>
+      </w:pPr>
     </w:p>
     <w:sectPr>
       <w:pgSz w:w="12240" w:h="15840"/>
@@ -2515,16 +3061,16 @@
   <w:style w:type="paragraph" w:default="1" w:styleId="Normal">
     <w:name w:val="Normal"/>
     <w:qFormat/>
-    <w:rsid w:val="003B5453"/>
+    <w:rsid w:val="00273A81"/>
     <w:rPr>
       <w:noProof/>
     </w:rPr>
   </w:style>
-  <w:style w:type="paragraph" w:styleId="Heading1">
+  <w:style w:type="paragraph" w:styleId="Ttulo1">
     <w:name w:val="heading 1"/>
     <w:basedOn w:val="Normal"/>
     <w:next w:val="Normal"/>
-    <w:link w:val="Heading1Char"/>
+    <w:link w:val="Ttulo1Car"/>
     <w:uiPriority w:val="9"/>
     <w:qFormat/>
     <w:rsid w:val="003C0715"/>
@@ -2541,11 +3087,11 @@
       <w:szCs w:val="32"/>
     </w:rPr>
   </w:style>
-  <w:style w:type="paragraph" w:styleId="Heading2">
+  <w:style w:type="paragraph" w:styleId="Ttulo2">
     <w:name w:val="heading 2"/>
     <w:basedOn w:val="Normal"/>
     <w:next w:val="Normal"/>
-    <w:link w:val="Heading2Char"/>
+    <w:link w:val="Ttulo2Car"/>
     <w:uiPriority w:val="9"/>
     <w:unhideWhenUsed/>
     <w:qFormat/>
@@ -2563,13 +3109,13 @@
       <w:szCs w:val="26"/>
     </w:rPr>
   </w:style>
-  <w:style w:type="character" w:default="1" w:styleId="DefaultParagraphFont">
+  <w:style w:type="character" w:default="1" w:styleId="Fuentedeprrafopredeter">
     <w:name w:val="Default Paragraph Font"/>
     <w:uiPriority w:val="1"/>
     <w:semiHidden/>
     <w:unhideWhenUsed/>
   </w:style>
-  <w:style w:type="table" w:default="1" w:styleId="TableNormal">
+  <w:style w:type="table" w:default="1" w:styleId="Tablanormal">
     <w:name w:val="Normal Table"/>
     <w:uiPriority w:val="99"/>
     <w:semiHidden/>
@@ -2584,17 +3130,17 @@
       </w:tblCellMar>
     </w:tblPr>
   </w:style>
-  <w:style w:type="numbering" w:default="1" w:styleId="NoList">
+  <w:style w:type="numbering" w:default="1" w:styleId="Sinlista">
     <w:name w:val="No List"/>
     <w:uiPriority w:val="99"/>
     <w:semiHidden/>
     <w:unhideWhenUsed/>
   </w:style>
-  <w:style w:type="paragraph" w:styleId="Title">
+  <w:style w:type="paragraph" w:styleId="Ttulo">
     <w:name w:val="Title"/>
     <w:basedOn w:val="Normal"/>
     <w:next w:val="Normal"/>
-    <w:link w:val="TitleChar"/>
+    <w:link w:val="TtuloCar"/>
     <w:uiPriority w:val="10"/>
     <w:qFormat/>
     <w:rsid w:val="00BA3B38"/>
@@ -2610,10 +3156,10 @@
       <w:szCs w:val="56"/>
     </w:rPr>
   </w:style>
-  <w:style w:type="character" w:customStyle="1" w:styleId="TitleChar">
-    <w:name w:val="Title Char"/>
-    <w:basedOn w:val="DefaultParagraphFont"/>
-    <w:link w:val="Title"/>
+  <w:style w:type="character" w:customStyle="1" w:styleId="TtuloCar">
+    <w:name w:val="Título Car"/>
+    <w:basedOn w:val="Fuentedeprrafopredeter"/>
+    <w:link w:val="Ttulo"/>
     <w:uiPriority w:val="10"/>
     <w:rsid w:val="00BA3B38"/>
     <w:rPr>
@@ -2625,7 +3171,7 @@
       <w:szCs w:val="56"/>
     </w:rPr>
   </w:style>
-  <w:style w:type="paragraph" w:styleId="ListParagraph">
+  <w:style w:type="paragraph" w:styleId="Prrafodelista">
     <w:name w:val="List Paragraph"/>
     <w:basedOn w:val="Normal"/>
     <w:uiPriority w:val="34"/>
@@ -2639,9 +3185,9 @@
       <w:noProof w:val="0"/>
     </w:rPr>
   </w:style>
-  <w:style w:type="character" w:styleId="CommentReference">
+  <w:style w:type="character" w:styleId="Refdecomentario">
     <w:name w:val="annotation reference"/>
-    <w:basedOn w:val="DefaultParagraphFont"/>
+    <w:basedOn w:val="Fuentedeprrafopredeter"/>
     <w:uiPriority w:val="99"/>
     <w:semiHidden/>
     <w:unhideWhenUsed/>
@@ -2651,10 +3197,10 @@
       <w:szCs w:val="16"/>
     </w:rPr>
   </w:style>
-  <w:style w:type="paragraph" w:styleId="CommentText">
+  <w:style w:type="paragraph" w:styleId="Textocomentario">
     <w:name w:val="annotation text"/>
     <w:basedOn w:val="Normal"/>
-    <w:link w:val="CommentTextChar"/>
+    <w:link w:val="TextocomentarioCar"/>
     <w:uiPriority w:val="99"/>
     <w:semiHidden/>
     <w:unhideWhenUsed/>
@@ -2668,10 +3214,10 @@
       <w:szCs w:val="20"/>
     </w:rPr>
   </w:style>
-  <w:style w:type="character" w:customStyle="1" w:styleId="CommentTextChar">
-    <w:name w:val="Comment Text Char"/>
-    <w:basedOn w:val="DefaultParagraphFont"/>
-    <w:link w:val="CommentText"/>
+  <w:style w:type="character" w:customStyle="1" w:styleId="TextocomentarioCar">
+    <w:name w:val="Texto comentario Car"/>
+    <w:basedOn w:val="Fuentedeprrafopredeter"/>
+    <w:link w:val="Textocomentario"/>
     <w:uiPriority w:val="99"/>
     <w:semiHidden/>
     <w:rsid w:val="00A442AC"/>
@@ -2680,7 +3226,7 @@
       <w:szCs w:val="20"/>
     </w:rPr>
   </w:style>
-  <w:style w:type="paragraph" w:styleId="Caption">
+  <w:style w:type="paragraph" w:styleId="Descripcin">
     <w:name w:val="caption"/>
     <w:basedOn w:val="Normal"/>
     <w:next w:val="Normal"/>
@@ -2700,9 +3246,9 @@
       <w:szCs w:val="18"/>
     </w:rPr>
   </w:style>
-  <w:style w:type="table" w:styleId="GridTable2">
+  <w:style w:type="table" w:styleId="Tabladecuadrcula2">
     <w:name w:val="Grid Table 2"/>
-    <w:basedOn w:val="TableNormal"/>
+    <w:basedOn w:val="Tablanormal"/>
     <w:uiPriority w:val="47"/>
     <w:rsid w:val="00076EA8"/>
     <w:pPr>
@@ -2775,10 +3321,10 @@
       </w:tcPr>
     </w:tblStylePr>
   </w:style>
-  <w:style w:type="character" w:customStyle="1" w:styleId="Heading1Char">
-    <w:name w:val="Heading 1 Char"/>
-    <w:basedOn w:val="DefaultParagraphFont"/>
-    <w:link w:val="Heading1"/>
+  <w:style w:type="character" w:customStyle="1" w:styleId="Ttulo1Car">
+    <w:name w:val="Título 1 Car"/>
+    <w:basedOn w:val="Fuentedeprrafopredeter"/>
+    <w:link w:val="Ttulo1"/>
     <w:uiPriority w:val="9"/>
     <w:rsid w:val="003C0715"/>
     <w:rPr>
@@ -2789,10 +3335,10 @@
       <w:szCs w:val="32"/>
     </w:rPr>
   </w:style>
-  <w:style w:type="character" w:customStyle="1" w:styleId="Heading2Char">
-    <w:name w:val="Heading 2 Char"/>
-    <w:basedOn w:val="DefaultParagraphFont"/>
-    <w:link w:val="Heading2"/>
+  <w:style w:type="character" w:customStyle="1" w:styleId="Ttulo2Car">
+    <w:name w:val="Título 2 Car"/>
+    <w:basedOn w:val="Fuentedeprrafopredeter"/>
+    <w:link w:val="Ttulo2"/>
     <w:uiPriority w:val="9"/>
     <w:rsid w:val="003C0715"/>
     <w:rPr>

</xml_diff>

<commit_message>
Lab,  solo falta el punto d
</commit_message>
<xml_diff>
--- a/Docs/Observaciones-Lab 9.docx
+++ b/Docs/Observaciones-Lab 9.docx
@@ -100,11 +100,15 @@
         </w:numPr>
         <w:ind w:left="360"/>
         <w:rPr>
-          <w:lang w:val="es-419"/>
-        </w:rPr>
-      </w:pPr>
-      <w:r>
-        <w:rPr>
+          <w:b/>
+          <w:bCs/>
+          <w:lang w:val="es-419"/>
+        </w:rPr>
+      </w:pPr>
+      <w:r>
+        <w:rPr>
+          <w:b/>
+          <w:bCs/>
           <w:lang w:val="es-419"/>
         </w:rPr>
         <w:t xml:space="preserve">¿Qué instrucción se usa para cambiar el límite de recursión de Python? </w:t>
@@ -222,11 +226,15 @@
         </w:numPr>
         <w:ind w:left="360"/>
         <w:rPr>
-          <w:lang w:val="es-419"/>
-        </w:rPr>
-      </w:pPr>
-      <w:r>
-        <w:rPr>
+          <w:b/>
+          <w:bCs/>
+          <w:lang w:val="es-419"/>
+        </w:rPr>
+      </w:pPr>
+      <w:r>
+        <w:rPr>
+          <w:b/>
+          <w:bCs/>
           <w:lang w:val="es-419"/>
         </w:rPr>
         <w:t>¿Por qué considera que se debe hacer este cambio?</w:t>
@@ -248,7 +256,25 @@
         <w:rPr>
           <w:lang w:val="es-419"/>
         </w:rPr>
-        <w:t xml:space="preserve"> a comparar recursivamente, este supera el limite de recursion incial dado por python y por lo tanto este se deba ser modificado para tener un limite mayor y  evitar asiuerror de ‘maximum recursion depth exceed in comparision’.</w:t>
+        <w:t xml:space="preserve"> a comparar recursivamente, este supera el limite de recursion incial dado por python y por lo tanto este se deba ser modificado para tener un limite mayor y  </w:t>
+      </w:r>
+      <w:r>
+        <w:rPr>
+          <w:lang w:val="es-419"/>
+        </w:rPr>
+        <w:t xml:space="preserve">asi evitar </w:t>
+      </w:r>
+      <w:r>
+        <w:rPr>
+          <w:lang w:val="es-419"/>
+        </w:rPr>
+        <w:t xml:space="preserve"> el </w:t>
+      </w:r>
+      <w:r>
+        <w:rPr>
+          <w:lang w:val="es-419"/>
+        </w:rPr>
+        <w:t>error de ‘maximum recursion depth exceed in comparision’.</w:t>
       </w:r>
     </w:p>
     <w:p>
@@ -260,11 +286,15 @@
         </w:numPr>
         <w:ind w:left="360"/>
         <w:rPr>
-          <w:lang w:val="es-419"/>
-        </w:rPr>
-      </w:pPr>
-      <w:r>
-        <w:rPr>
+          <w:b/>
+          <w:bCs/>
+          <w:lang w:val="es-419"/>
+        </w:rPr>
+      </w:pPr>
+      <w:r>
+        <w:rPr>
+          <w:b/>
+          <w:bCs/>
           <w:lang w:val="es-419"/>
         </w:rPr>
         <w:t xml:space="preserve">¿Cuál es el valor inicial que tiene Python cómo límite de recursión? </w:t>
@@ -304,11 +334,15 @@
         </w:numPr>
         <w:ind w:left="360"/>
         <w:rPr>
-          <w:lang w:val="es-419"/>
-        </w:rPr>
-      </w:pPr>
-      <w:r>
-        <w:rPr>
+          <w:b/>
+          <w:bCs/>
+          <w:lang w:val="es-419"/>
+        </w:rPr>
+      </w:pPr>
+      <w:r>
+        <w:rPr>
+          <w:b/>
+          <w:bCs/>
           <w:lang w:val="es-419"/>
         </w:rPr>
         <w:t>¿Qué relación creen que existe entre el número de vértices, arcos y el tiempo que toma la operación 4?</w:t>
@@ -343,11 +377,15 @@
         </w:numPr>
         <w:ind w:left="360"/>
         <w:rPr>
-          <w:lang w:val="es-419"/>
-        </w:rPr>
-      </w:pPr>
-      <w:r>
-        <w:rPr>
+          <w:b/>
+          <w:bCs/>
+          <w:lang w:val="es-419"/>
+        </w:rPr>
+      </w:pPr>
+      <w:r>
+        <w:rPr>
+          <w:b/>
+          <w:bCs/>
           <w:lang w:val="es-419"/>
         </w:rPr>
         <w:t>¿El grafo definido es denso o disperso?, ¿El grafo es dirigido o no dirigido?, ¿El grafo está fuertemente conectado?</w:t>
@@ -431,6 +469,12 @@
         </w:rPr>
         <w:t>podemos afirmar que este es una grafo dirigido.</w:t>
       </w:r>
+      <w:r>
+        <w:rPr>
+          <w:lang w:val="es-419"/>
+        </w:rPr>
+        <w:t xml:space="preserve"> </w:t>
+      </w:r>
     </w:p>
     <w:p>
       <w:pPr>
@@ -443,7 +487,7 @@
           <w:lang w:val="es-419"/>
         </w:rPr>
         <w:drawing>
-          <wp:inline distT="0" distB="0" distL="0" distR="0" wp14:anchorId="4A9C822E" wp14:editId="713B04D6">
+          <wp:inline distT="0" distB="0" distL="0" distR="0" wp14:anchorId="0571D24E" wp14:editId="7A9DB813">
             <wp:extent cx="5229955" cy="790685"/>
             <wp:effectExtent l="0" t="0" r="8890" b="9525"/>
             <wp:docPr id="4" name="Imagen 4"/>
@@ -480,17 +524,192 @@
       </w:r>
     </w:p>
     <w:p>
-      <w:pPr>
-        <w:rPr>
-          <w:lang w:val="es-419"/>
-        </w:rPr>
-      </w:pPr>
-      <w:r>
-        <w:rPr>
-          <w:highlight w:val="yellow"/>
-          <w:lang w:val="es-419"/>
-        </w:rPr>
-        <w:t>Falta justificar si es denso o disperso y si es fuertemente conectado</w:t>
+      <w:r>
+        <w:rPr>
+          <w:lang w:val="es-419"/>
+        </w:rPr>
+        <w:t xml:space="preserve">Ademas como la estructura de datos es una lista de adyacencia, el grafo definido es disperso, ya </w:t>
+      </w:r>
+      <w:r>
+        <w:rPr>
+          <w:lang w:val="es-419"/>
+        </w:rPr>
+        <w:t xml:space="preserve">que esta </w:t>
+      </w:r>
+      <w:r>
+        <w:rPr>
+          <w:lang w:val="es-419"/>
+        </w:rPr>
+        <w:t>estructura de datos se presenta en grafos que no son denso</w:t>
+      </w:r>
+      <w:r>
+        <w:rPr>
+          <w:lang w:val="es-419"/>
+        </w:rPr>
+        <w:t>s. Normalmente</w:t>
+      </w:r>
+      <w:r>
+        <w:rPr>
+          <w:lang w:val="es-419"/>
+        </w:rPr>
+        <w:t xml:space="preserve">, </w:t>
+      </w:r>
+      <w:r>
+        <w:rPr>
+          <w:lang w:val="es-419"/>
+        </w:rPr>
+        <w:t>si es denso,</w:t>
+      </w:r>
+      <w:r>
+        <w:rPr>
+          <w:lang w:val="es-419"/>
+        </w:rPr>
+        <w:t xml:space="preserve"> se opta por usar</w:t>
+      </w:r>
+      <w:r>
+        <w:rPr>
+          <w:lang w:val="es-419"/>
+        </w:rPr>
+        <w:t xml:space="preserve"> como estr</w:t>
+      </w:r>
+      <w:r>
+        <w:rPr>
+          <w:lang w:val="es-419"/>
+        </w:rPr>
+        <w:t>uctur</w:t>
+      </w:r>
+      <w:r>
+        <w:rPr>
+          <w:lang w:val="es-419"/>
+        </w:rPr>
+        <w:t>a de datos</w:t>
+      </w:r>
+      <w:r>
+        <w:rPr>
+          <w:lang w:val="es-419"/>
+        </w:rPr>
+        <w:t xml:space="preserve"> matrices de adyacencia por su complejidad.</w:t>
+      </w:r>
+      <w:r>
+        <w:rPr>
+          <w:lang w:val="es-419"/>
+        </w:rPr>
+        <w:t xml:space="preserve"> Finalmente</w:t>
+      </w:r>
+      <w:r>
+        <w:rPr>
+          <w:lang w:val="es-419"/>
+        </w:rPr>
+        <w:t xml:space="preserve">, </w:t>
+      </w:r>
+      <w:r>
+        <w:rPr>
+          <w:lang w:val="es-419"/>
+        </w:rPr>
+        <w:t>como el grafo es dirigido</w:t>
+      </w:r>
+      <w:r>
+        <w:rPr>
+          <w:lang w:val="es-419"/>
+        </w:rPr>
+        <w:t xml:space="preserve"> este es fuertemente conectado ya que cada para cada par de vertices </w:t>
+      </w:r>
+      <w:r>
+        <w:rPr>
+          <w:lang w:val="es-419"/>
+        </w:rPr>
+        <w:t>a</w:t>
+      </w:r>
+      <w:r>
+        <w:rPr>
+          <w:lang w:val="es-419"/>
+        </w:rPr>
+        <w:t xml:space="preserve"> y </w:t>
+      </w:r>
+      <w:r>
+        <w:rPr>
+          <w:lang w:val="es-419"/>
+        </w:rPr>
+        <w:t>b</w:t>
+      </w:r>
+      <w:r>
+        <w:rPr>
+          <w:lang w:val="es-419"/>
+        </w:rPr>
+        <w:t xml:space="preserve"> existe un </w:t>
+      </w:r>
+      <w:r>
+        <w:rPr>
+          <w:lang w:val="es-419"/>
+        </w:rPr>
+        <w:lastRenderedPageBreak/>
+        <w:t xml:space="preserve">camino </w:t>
+      </w:r>
+      <w:r>
+        <w:rPr>
+          <w:lang w:val="es-419"/>
+        </w:rPr>
+        <w:t>a</w:t>
+      </w:r>
+      <w:r>
+        <w:rPr>
+          <w:lang w:val="es-419"/>
+        </w:rPr>
+        <w:t xml:space="preserve"> hacia </w:t>
+      </w:r>
+      <w:r>
+        <w:rPr>
+          <w:lang w:val="es-419"/>
+        </w:rPr>
+        <w:t>b</w:t>
+      </w:r>
+      <w:r>
+        <w:rPr>
+          <w:lang w:val="es-419"/>
+        </w:rPr>
+        <w:t xml:space="preserve"> y un camino de </w:t>
+      </w:r>
+      <w:r>
+        <w:rPr>
+          <w:lang w:val="es-419"/>
+        </w:rPr>
+        <w:t>b</w:t>
+      </w:r>
+      <w:r>
+        <w:rPr>
+          <w:lang w:val="es-419"/>
+        </w:rPr>
+        <w:t xml:space="preserve"> hacia </w:t>
+      </w:r>
+      <w:r>
+        <w:rPr>
+          <w:lang w:val="es-419"/>
+        </w:rPr>
+        <w:t>a</w:t>
+      </w:r>
+      <w:r>
+        <w:rPr>
+          <w:lang w:val="es-419"/>
+        </w:rPr>
+        <w:t xml:space="preserve">. </w:t>
+      </w:r>
+      <w:r>
+        <w:rPr>
+          <w:lang w:val="es-419"/>
+        </w:rPr>
+        <w:t xml:space="preserve">Asismismo, </w:t>
+      </w:r>
+      <w:r>
+        <w:rPr>
+          <w:lang w:val="es-419"/>
+        </w:rPr>
+        <w:t>para encontrar los componentes fuertemente conectados se utiliza el algoritmo de Kosaraju</w:t>
+      </w:r>
+      <w:r>
+        <w:rPr>
+          <w:lang w:val="es-419"/>
+        </w:rPr>
+        <w:t>.</w:t>
       </w:r>
     </w:p>
     <w:p>
@@ -499,62 +718,15 @@
           <w:lang w:val="es-419"/>
         </w:rPr>
       </w:pPr>
-    </w:p>
-    <w:p>
-      <w:pPr>
-        <w:rPr>
-          <w:lang w:val="es-419"/>
-        </w:rPr>
-      </w:pPr>
-    </w:p>
-    <w:p>
-      <w:pPr>
-        <w:pStyle w:val="Prrafodelista"/>
-        <w:numPr>
-          <w:ilvl w:val="0"/>
-          <w:numId w:val="18"/>
-        </w:numPr>
-        <w:ind w:left="360"/>
-        <w:rPr>
-          <w:lang w:val="es-419"/>
-        </w:rPr>
-      </w:pPr>
-      <w:r>
-        <w:rPr>
-          <w:lang w:val="es-419"/>
-        </w:rPr>
-        <w:lastRenderedPageBreak/>
-        <w:t>¿Cuál es el tamaño inicial del grafo?</w:t>
-      </w:r>
-    </w:p>
-    <w:p>
-      <w:pPr>
-        <w:rPr>
-          <w:lang w:val="es-419"/>
-        </w:rPr>
-      </w:pPr>
-      <w:r>
-        <w:rPr>
-          <w:lang w:val="es-419"/>
-        </w:rPr>
-        <w:t>Al crear el grafo, se le pasa por parametro el size(el tamaño incial del grafo) que en este caso como podemos observar en la siguiente imagen es 14000.</w:t>
-      </w:r>
-    </w:p>
-    <w:p>
-      <w:pPr>
-        <w:rPr>
-          <w:lang w:val="es-CO"/>
-        </w:rPr>
-      </w:pPr>
-      <w:r>
-        <w:rPr>
-          <w:lang w:val="es-CO"/>
+      <w:r>
+        <w:rPr>
+          <w:lang w:val="es-419"/>
         </w:rPr>
         <w:drawing>
-          <wp:inline distT="0" distB="0" distL="0" distR="0" wp14:anchorId="57801537" wp14:editId="67BABC7D">
-            <wp:extent cx="5229955" cy="790685"/>
-            <wp:effectExtent l="0" t="0" r="8890" b="9525"/>
-            <wp:docPr id="1" name="Imagen 1"/>
+          <wp:inline distT="0" distB="0" distL="0" distR="0" wp14:anchorId="6EC1C185" wp14:editId="1A2A0AC6">
+            <wp:extent cx="5239481" cy="1390844"/>
+            <wp:effectExtent l="0" t="0" r="0" b="0"/>
+            <wp:docPr id="5" name="Imagen 5"/>
             <wp:cNvGraphicFramePr>
               <a:graphicFrameLocks xmlns:a="http://schemas.openxmlformats.org/drawingml/2006/main" noChangeAspect="1"/>
             </wp:cNvGraphicFramePr>
@@ -574,7 +746,7 @@
                   <pic:spPr>
                     <a:xfrm>
                       <a:off x="0" y="0"/>
-                      <a:ext cx="5229955" cy="790685"/>
+                      <a:ext cx="5239481" cy="1390844"/>
                     </a:xfrm>
                     <a:prstGeom prst="rect">
                       <a:avLst/>
@@ -596,14 +768,18 @@
         </w:numPr>
         <w:ind w:left="360"/>
         <w:rPr>
-          <w:lang w:val="es-419"/>
-        </w:rPr>
-      </w:pPr>
-      <w:r>
-        <w:rPr>
-          <w:lang w:val="es-419"/>
-        </w:rPr>
-        <w:t>¿Cuál es la Estructura de datos utilizada?</w:t>
+          <w:b/>
+          <w:bCs/>
+          <w:lang w:val="es-419"/>
+        </w:rPr>
+      </w:pPr>
+      <w:r>
+        <w:rPr>
+          <w:b/>
+          <w:bCs/>
+          <w:lang w:val="es-419"/>
+        </w:rPr>
+        <w:t>¿Cuál es el tamaño inicial del grafo?</w:t>
       </w:r>
     </w:p>
     <w:p>
@@ -616,123 +792,24 @@
         <w:rPr>
           <w:lang w:val="es-419"/>
         </w:rPr>
-        <w:t xml:space="preserve">La estructura de datos utilizada es una lista </w:t>
-      </w:r>
-      <w:r>
-        <w:rPr>
-          <w:lang w:val="es-419"/>
-        </w:rPr>
-        <w:t xml:space="preserve">de </w:t>
-      </w:r>
-      <w:r>
-        <w:rPr>
-          <w:lang w:val="es-419"/>
-        </w:rPr>
-        <w:t>adyacencia</w:t>
-      </w:r>
-      <w:r>
-        <w:rPr>
-          <w:lang w:val="es-419"/>
-        </w:rPr>
-        <w:t xml:space="preserve"> (‘ADJ_LIST’), esta representa</w:t>
-      </w:r>
-      <w:r>
-        <w:rPr>
-          <w:lang w:val="es-419"/>
-        </w:rPr>
-        <w:t xml:space="preserve"> un gr</w:t>
-      </w:r>
-      <w:r>
-        <w:rPr>
-          <w:lang w:val="es-419"/>
-        </w:rPr>
-        <w:t>afo</w:t>
-      </w:r>
-      <w:r>
-        <w:rPr>
-          <w:lang w:val="es-419"/>
-        </w:rPr>
-        <w:t>.</w:t>
+        <w:t>Al crear el grafo, se le pasa por parametro el size(el tamaño incial del grafo) que en este caso como podemos observar en la siguiente imagen es 14000.</w:t>
       </w:r>
     </w:p>
     <w:p>
       <w:pPr>
-        <w:pStyle w:val="Prrafodelista"/>
-        <w:numPr>
-          <w:ilvl w:val="0"/>
-          <w:numId w:val="18"/>
-        </w:numPr>
-        <w:ind w:left="360"/>
-        <w:rPr>
-          <w:lang w:val="es-419"/>
-        </w:rPr>
-      </w:pPr>
-      <w:r>
-        <w:rPr>
-          <w:lang w:val="es-419"/>
-        </w:rPr>
-        <w:t>¿Cuál es la función de comparación utilizada?</w:t>
-      </w:r>
-    </w:p>
-    <w:p>
-      <w:pPr>
-        <w:rPr>
-          <w:lang w:val="es-419"/>
-        </w:rPr>
-      </w:pPr>
-      <w:r>
-        <w:rPr>
-          <w:lang w:val="es-419"/>
-        </w:rPr>
-        <w:t xml:space="preserve">La funcion de comparacion utilizada es compareStopIds para comparar  las </w:t>
-      </w:r>
-      <w:r>
-        <w:rPr>
-          <w:lang w:val="es-419"/>
-        </w:rPr>
-        <w:t>estaciones</w:t>
-      </w:r>
-      <w:r>
-        <w:rPr>
-          <w:lang w:val="es-419"/>
-        </w:rPr>
-        <w:t>, tal como lo podemos observar en la imagen a continuacion.</w:t>
-      </w:r>
-    </w:p>
-    <w:p>
-      <w:pPr>
-        <w:rPr>
-          <w:lang w:val="es-419"/>
-        </w:rPr>
-      </w:pPr>
-      <w:r>
-        <w:rPr>
-          <w:lang w:val="es-419"/>
-        </w:rPr>
-        <w:t xml:space="preserve">Se crea la </w:t>
-      </w:r>
-      <w:r>
-        <w:rPr>
-          <w:lang w:val="es-419"/>
-        </w:rPr>
-        <w:t>funcion de CompareStopIds</w:t>
-      </w:r>
-    </w:p>
-    <w:p>
-      <w:pPr>
-        <w:rPr>
-          <w:lang w:val="es-419"/>
-        </w:rPr>
-      </w:pPr>
-      <w:r>
-        <w:rPr>
-          <w:lang w:val="es-419"/>
+        <w:rPr>
+          <w:lang w:val="es-CO"/>
+        </w:rPr>
+      </w:pPr>
+      <w:r>
+        <w:rPr>
+          <w:lang w:val="es-CO"/>
         </w:rPr>
         <w:drawing>
-          <wp:inline distT="0" distB="0" distL="0" distR="0" wp14:anchorId="5E1C03F8" wp14:editId="73D1233F">
-            <wp:extent cx="3029373" cy="2114845"/>
-            <wp:effectExtent l="0" t="0" r="0" b="0"/>
-            <wp:docPr id="3" name="Imagen 3"/>
+          <wp:inline distT="0" distB="0" distL="0" distR="0" wp14:anchorId="57801537" wp14:editId="67BABC7D">
+            <wp:extent cx="5229955" cy="790685"/>
+            <wp:effectExtent l="0" t="0" r="8890" b="9525"/>
+            <wp:docPr id="1" name="Imagen 1"/>
             <wp:cNvGraphicFramePr>
               <a:graphicFrameLocks xmlns:a="http://schemas.openxmlformats.org/drawingml/2006/main" noChangeAspect="1"/>
             </wp:cNvGraphicFramePr>
@@ -752,7 +829,7 @@
                   <pic:spPr>
                     <a:xfrm>
                       <a:off x="0" y="0"/>
-                      <a:ext cx="3029373" cy="2114845"/>
+                      <a:ext cx="5229955" cy="790685"/>
                     </a:xfrm>
                     <a:prstGeom prst="rect">
                       <a:avLst/>
@@ -767,39 +844,25 @@
     </w:p>
     <w:p>
       <w:pPr>
-        <w:rPr>
-          <w:lang w:val="es-419"/>
-        </w:rPr>
-      </w:pPr>
-      <w:r>
-        <w:rPr>
-          <w:lang w:val="es-419"/>
-        </w:rPr>
-        <w:t xml:space="preserve">Luego se pasa </w:t>
-      </w:r>
-      <w:r>
-        <w:rPr>
-          <w:lang w:val="es-419"/>
-        </w:rPr>
-        <w:t xml:space="preserve">el </w:t>
-      </w:r>
-      <w:r>
-        <w:rPr>
-          <w:lang w:val="es-419"/>
-        </w:rPr>
-        <w:t>CompareStopIds</w:t>
-      </w:r>
-      <w:r>
-        <w:rPr>
-          <w:lang w:val="es-419"/>
-        </w:rPr>
-        <w:t>, al parametro de comparefunction cuando se crea el grafo</w:t>
-      </w:r>
-      <w:r>
-        <w:rPr>
-          <w:lang w:val="es-419"/>
-        </w:rPr>
-        <w:t>.</w:t>
+        <w:pStyle w:val="Prrafodelista"/>
+        <w:numPr>
+          <w:ilvl w:val="0"/>
+          <w:numId w:val="18"/>
+        </w:numPr>
+        <w:ind w:left="360"/>
+        <w:rPr>
+          <w:b/>
+          <w:bCs/>
+          <w:lang w:val="es-419"/>
+        </w:rPr>
+      </w:pPr>
+      <w:r>
+        <w:rPr>
+          <w:b/>
+          <w:bCs/>
+          <w:lang w:val="es-419"/>
+        </w:rPr>
+        <w:t>¿Cuál es la Estructura de datos utilizada?</w:t>
       </w:r>
     </w:p>
     <w:p>
@@ -812,11 +875,121 @@
         <w:rPr>
           <w:lang w:val="es-419"/>
         </w:rPr>
+        <w:t xml:space="preserve">La estructura de datos utilizada es una lista </w:t>
+      </w:r>
+      <w:r>
+        <w:rPr>
+          <w:lang w:val="es-419"/>
+        </w:rPr>
+        <w:t xml:space="preserve">de </w:t>
+      </w:r>
+      <w:r>
+        <w:rPr>
+          <w:lang w:val="es-419"/>
+        </w:rPr>
+        <w:t>adyacencia</w:t>
+      </w:r>
+      <w:r>
+        <w:rPr>
+          <w:lang w:val="es-419"/>
+        </w:rPr>
+        <w:t xml:space="preserve"> (‘ADJ_LIST’), esta representa</w:t>
+      </w:r>
+      <w:r>
+        <w:rPr>
+          <w:lang w:val="es-419"/>
+        </w:rPr>
+        <w:t xml:space="preserve"> un gr</w:t>
+      </w:r>
+      <w:r>
+        <w:rPr>
+          <w:lang w:val="es-419"/>
+        </w:rPr>
+        <w:t>afo</w:t>
+      </w:r>
+      <w:r>
+        <w:rPr>
+          <w:lang w:val="es-419"/>
+        </w:rPr>
+        <w:t>.</w:t>
+      </w:r>
+    </w:p>
+    <w:p>
+      <w:pPr>
+        <w:pStyle w:val="Prrafodelista"/>
+        <w:numPr>
+          <w:ilvl w:val="0"/>
+          <w:numId w:val="18"/>
+        </w:numPr>
+        <w:ind w:left="360"/>
+        <w:rPr>
+          <w:b/>
+          <w:bCs/>
+          <w:lang w:val="es-419"/>
+        </w:rPr>
+      </w:pPr>
+      <w:r>
+        <w:rPr>
+          <w:b/>
+          <w:bCs/>
+          <w:lang w:val="es-419"/>
+        </w:rPr>
+        <w:t>¿Cuál es la función de comparación utilizada?</w:t>
+      </w:r>
+    </w:p>
+    <w:p>
+      <w:pPr>
+        <w:rPr>
+          <w:lang w:val="es-419"/>
+        </w:rPr>
+      </w:pPr>
+      <w:r>
+        <w:rPr>
+          <w:lang w:val="es-419"/>
+        </w:rPr>
+        <w:t xml:space="preserve">La funcion de comparacion utilizada es compareStopIds para comparar  las </w:t>
+      </w:r>
+      <w:r>
+        <w:rPr>
+          <w:lang w:val="es-419"/>
+        </w:rPr>
+        <w:t>estaciones</w:t>
+      </w:r>
+      <w:r>
+        <w:rPr>
+          <w:lang w:val="es-419"/>
+        </w:rPr>
+        <w:t>, tal como lo podemos observar en la imagen a continuacion.</w:t>
+      </w:r>
+    </w:p>
+    <w:p>
+      <w:pPr>
+        <w:rPr>
+          <w:lang w:val="es-419"/>
+        </w:rPr>
+      </w:pPr>
+      <w:r>
+        <w:rPr>
+          <w:lang w:val="es-419"/>
+        </w:rPr>
+        <w:t>Se crea la funcion de CompareStopIds</w:t>
+      </w:r>
+    </w:p>
+    <w:p>
+      <w:pPr>
+        <w:rPr>
+          <w:lang w:val="es-419"/>
+        </w:rPr>
+      </w:pPr>
+      <w:r>
+        <w:rPr>
+          <w:lang w:val="es-419"/>
+        </w:rPr>
         <w:drawing>
-          <wp:inline distT="0" distB="0" distL="0" distR="0" wp14:anchorId="3B8272A8" wp14:editId="16757AD7">
-            <wp:extent cx="5229955" cy="790685"/>
-            <wp:effectExtent l="0" t="0" r="8890" b="9525"/>
-            <wp:docPr id="2" name="Imagen 2"/>
+          <wp:inline distT="0" distB="0" distL="0" distR="0" wp14:anchorId="5E1C03F8" wp14:editId="73D1233F">
+            <wp:extent cx="3029373" cy="2114845"/>
+            <wp:effectExtent l="0" t="0" r="0" b="0"/>
+            <wp:docPr id="3" name="Imagen 3"/>
             <wp:cNvGraphicFramePr>
               <a:graphicFrameLocks xmlns:a="http://schemas.openxmlformats.org/drawingml/2006/main" noChangeAspect="1"/>
             </wp:cNvGraphicFramePr>
@@ -836,6 +1009,85 @@
                   <pic:spPr>
                     <a:xfrm>
                       <a:off x="0" y="0"/>
+                      <a:ext cx="3029373" cy="2114845"/>
+                    </a:xfrm>
+                    <a:prstGeom prst="rect">
+                      <a:avLst/>
+                    </a:prstGeom>
+                  </pic:spPr>
+                </pic:pic>
+              </a:graphicData>
+            </a:graphic>
+          </wp:inline>
+        </w:drawing>
+      </w:r>
+    </w:p>
+    <w:p>
+      <w:pPr>
+        <w:rPr>
+          <w:lang w:val="es-419"/>
+        </w:rPr>
+      </w:pPr>
+      <w:r>
+        <w:rPr>
+          <w:lang w:val="es-419"/>
+        </w:rPr>
+        <w:t xml:space="preserve">Luego se pasa </w:t>
+      </w:r>
+      <w:r>
+        <w:rPr>
+          <w:lang w:val="es-419"/>
+        </w:rPr>
+        <w:t>el CompareStopIds</w:t>
+      </w:r>
+      <w:r>
+        <w:rPr>
+          <w:lang w:val="es-419"/>
+        </w:rPr>
+        <w:t>, al parametro de comparefunction cuando se crea el grafo</w:t>
+      </w:r>
+      <w:r>
+        <w:rPr>
+          <w:lang w:val="es-419"/>
+        </w:rPr>
+        <w:t>.</w:t>
+      </w:r>
+    </w:p>
+    <w:p>
+      <w:pPr>
+        <w:rPr>
+          <w:lang w:val="es-419"/>
+        </w:rPr>
+      </w:pPr>
+      <w:r>
+        <w:rPr>
+          <w:lang w:val="es-419"/>
+        </w:rPr>
+        <w:lastRenderedPageBreak/>
+        <w:drawing>
+          <wp:inline distT="0" distB="0" distL="0" distR="0" wp14:anchorId="3B8272A8" wp14:editId="16757AD7">
+            <wp:extent cx="5229955" cy="790685"/>
+            <wp:effectExtent l="0" t="0" r="8890" b="9525"/>
+            <wp:docPr id="2" name="Imagen 2"/>
+            <wp:cNvGraphicFramePr>
+              <a:graphicFrameLocks xmlns:a="http://schemas.openxmlformats.org/drawingml/2006/main" noChangeAspect="1"/>
+            </wp:cNvGraphicFramePr>
+            <a:graphic xmlns:a="http://schemas.openxmlformats.org/drawingml/2006/main">
+              <a:graphicData uri="http://schemas.openxmlformats.org/drawingml/2006/picture">
+                <pic:pic xmlns:pic="http://schemas.openxmlformats.org/drawingml/2006/picture">
+                  <pic:nvPicPr>
+                    <pic:cNvPr id="1" name=""/>
+                    <pic:cNvPicPr/>
+                  </pic:nvPicPr>
+                  <pic:blipFill>
+                    <a:blip r:embed="rId12"/>
+                    <a:stretch>
+                      <a:fillRect/>
+                    </a:stretch>
+                  </pic:blipFill>
+                  <pic:spPr>
+                    <a:xfrm>
+                      <a:off x="0" y="0"/>
                       <a:ext cx="5229955" cy="790685"/>
                     </a:xfrm>
                     <a:prstGeom prst="rect">
@@ -848,13 +1100,6 @@
           </wp:inline>
         </w:drawing>
       </w:r>
-    </w:p>
-    <w:p>
-      <w:pPr>
-        <w:rPr>
-          <w:lang w:val="es-419"/>
-        </w:rPr>
-      </w:pPr>
     </w:p>
     <w:sectPr>
       <w:pgSz w:w="12240" w:h="15840"/>

</xml_diff>

<commit_message>
Toma de datos operacion 4 para el punto d, falta explicacion y sha.
</commit_message>
<xml_diff>
--- a/Docs/Observaciones-Lab 9.docx
+++ b/Docs/Observaciones-Lab 9.docx
@@ -351,23 +351,1040 @@
     <w:p>
       <w:pPr>
         <w:rPr>
-          <w:lang w:val="es-419"/>
-        </w:rPr>
-      </w:pPr>
-      <w:r>
-        <w:rPr>
-          <w:lang w:val="es-419"/>
-        </w:rPr>
-        <w:t>Respuesta:</w:t>
-      </w:r>
+          <w:b/>
+          <w:bCs/>
+          <w:i/>
+          <w:iCs/>
+          <w:lang w:val="es-419"/>
+        </w:rPr>
+      </w:pPr>
+      <w:r>
+        <w:rPr>
+          <w:b/>
+          <w:bCs/>
+          <w:i/>
+          <w:iCs/>
+          <w:lang w:val="es-419"/>
+        </w:rPr>
+        <w:t>Toma de datos</w:t>
+      </w:r>
+    </w:p>
+    <w:tbl>
+      <w:tblPr>
+        <w:tblStyle w:val="Tablaconcuadrcula"/>
+        <w:tblW w:w="9715" w:type="dxa"/>
+        <w:tblLook w:val="04A0" w:firstRow="1" w:lastRow="0" w:firstColumn="1" w:lastColumn="0" w:noHBand="0" w:noVBand="1"/>
+      </w:tblPr>
+      <w:tblGrid>
+        <w:gridCol w:w="2336"/>
+        <w:gridCol w:w="2338"/>
+        <w:gridCol w:w="2338"/>
+        <w:gridCol w:w="2703"/>
+      </w:tblGrid>
+      <w:tr>
+        <w:tc>
+          <w:tcPr>
+            <w:tcW w:w="2336" w:type="dxa"/>
+          </w:tcPr>
+          <w:p>
+            <w:pPr>
+              <w:jc w:val="center"/>
+              <w:rPr>
+                <w:b/>
+                <w:bCs/>
+                <w:lang w:val="es-419"/>
+              </w:rPr>
+            </w:pPr>
+            <w:r>
+              <w:rPr>
+                <w:b/>
+                <w:bCs/>
+                <w:lang w:val="es-419"/>
+              </w:rPr>
+              <w:t>Tamaño</w:t>
+            </w:r>
+          </w:p>
+        </w:tc>
+        <w:tc>
+          <w:tcPr>
+            <w:tcW w:w="2338" w:type="dxa"/>
+          </w:tcPr>
+          <w:p>
+            <w:pPr>
+              <w:jc w:val="center"/>
+              <w:rPr>
+                <w:b/>
+                <w:bCs/>
+                <w:lang w:val="es-419"/>
+              </w:rPr>
+            </w:pPr>
+            <w:r>
+              <w:rPr>
+                <w:b/>
+                <w:bCs/>
+                <w:lang w:val="es-419"/>
+              </w:rPr>
+              <w:t># Vertices</w:t>
+            </w:r>
+          </w:p>
+        </w:tc>
+        <w:tc>
+          <w:tcPr>
+            <w:tcW w:w="2338" w:type="dxa"/>
+          </w:tcPr>
+          <w:p>
+            <w:pPr>
+              <w:jc w:val="center"/>
+              <w:rPr>
+                <w:b/>
+                <w:bCs/>
+                <w:lang w:val="es-419"/>
+              </w:rPr>
+            </w:pPr>
+            <w:r>
+              <w:rPr>
+                <w:b/>
+                <w:bCs/>
+                <w:lang w:val="es-419"/>
+              </w:rPr>
+              <w:t># Arcos</w:t>
+            </w:r>
+          </w:p>
+        </w:tc>
+        <w:tc>
+          <w:tcPr>
+            <w:tcW w:w="2703" w:type="dxa"/>
+          </w:tcPr>
+          <w:p>
+            <w:pPr>
+              <w:jc w:val="center"/>
+              <w:rPr>
+                <w:b/>
+                <w:bCs/>
+                <w:lang w:val="es-419"/>
+              </w:rPr>
+            </w:pPr>
+            <w:r>
+              <w:rPr>
+                <w:b/>
+                <w:bCs/>
+                <w:lang w:val="es-419"/>
+              </w:rPr>
+              <w:t>Tiempo de Ejecución</w:t>
+            </w:r>
+            <w:r>
+              <w:rPr>
+                <w:b/>
+                <w:bCs/>
+                <w:lang w:val="es-419"/>
+              </w:rPr>
+              <w:t xml:space="preserve"> [ms]</w:t>
+            </w:r>
+          </w:p>
+          <w:p>
+            <w:pPr>
+              <w:jc w:val="center"/>
+              <w:rPr>
+                <w:b/>
+                <w:bCs/>
+              </w:rPr>
+            </w:pPr>
+            <w:r>
+              <w:rPr>
+                <w:b/>
+                <w:bCs/>
+                <w:lang w:val="es-419"/>
+              </w:rPr>
+              <w:t>O</w:t>
+            </w:r>
+            <w:r>
+              <w:rPr>
+                <w:b/>
+                <w:bCs/>
+                <w:lang w:val="es-419"/>
+              </w:rPr>
+              <w:t>peración</w:t>
+            </w:r>
+            <w:r>
+              <w:rPr>
+                <w:b/>
+                <w:bCs/>
+              </w:rPr>
+              <w:t xml:space="preserve"> 4</w:t>
+            </w:r>
+          </w:p>
+        </w:tc>
+      </w:tr>
+      <w:tr>
+        <w:tc>
+          <w:tcPr>
+            <w:tcW w:w="2336" w:type="dxa"/>
+          </w:tcPr>
+          <w:p>
+            <w:pPr>
+              <w:jc w:val="center"/>
+              <w:rPr>
+                <w:b/>
+                <w:bCs/>
+                <w:lang w:val="es-419"/>
+              </w:rPr>
+            </w:pPr>
+            <w:r>
+              <w:rPr>
+                <w:b/>
+                <w:bCs/>
+                <w:lang w:val="es-419"/>
+              </w:rPr>
+              <w:t>50</w:t>
+            </w:r>
+          </w:p>
+        </w:tc>
+        <w:tc>
+          <w:tcPr>
+            <w:tcW w:w="2338" w:type="dxa"/>
+          </w:tcPr>
+          <w:p>
+            <w:pPr>
+              <w:jc w:val="center"/>
+              <w:rPr>
+                <w:b/>
+                <w:bCs/>
+                <w:lang w:val="es-419"/>
+              </w:rPr>
+            </w:pPr>
+            <w:r>
+              <w:rPr>
+                <w:b/>
+                <w:bCs/>
+                <w:lang w:val="es-419"/>
+              </w:rPr>
+              <w:t>74</w:t>
+            </w:r>
+          </w:p>
+        </w:tc>
+        <w:tc>
+          <w:tcPr>
+            <w:tcW w:w="2338" w:type="dxa"/>
+          </w:tcPr>
+          <w:p>
+            <w:pPr>
+              <w:jc w:val="center"/>
+              <w:rPr>
+                <w:b/>
+                <w:bCs/>
+                <w:lang w:val="es-419"/>
+              </w:rPr>
+            </w:pPr>
+            <w:r>
+              <w:rPr>
+                <w:b/>
+                <w:bCs/>
+                <w:lang w:val="es-419"/>
+              </w:rPr>
+              <w:t>73</w:t>
+            </w:r>
+          </w:p>
+        </w:tc>
+        <w:tc>
+          <w:tcPr>
+            <w:tcW w:w="2703" w:type="dxa"/>
+          </w:tcPr>
+          <w:p>
+            <w:pPr>
+              <w:jc w:val="center"/>
+              <w:rPr>
+                <w:b/>
+                <w:bCs/>
+                <w:lang w:val="es-419"/>
+              </w:rPr>
+            </w:pPr>
+            <w:r>
+              <w:rPr>
+                <w:b/>
+                <w:bCs/>
+                <w:lang w:val="es-419"/>
+              </w:rPr>
+              <w:t>31.25</w:t>
+            </w:r>
+          </w:p>
+        </w:tc>
+      </w:tr>
+      <w:tr>
+        <w:tc>
+          <w:tcPr>
+            <w:tcW w:w="2336" w:type="dxa"/>
+          </w:tcPr>
+          <w:p>
+            <w:pPr>
+              <w:jc w:val="center"/>
+              <w:rPr>
+                <w:b/>
+                <w:bCs/>
+                <w:lang w:val="es-419"/>
+              </w:rPr>
+            </w:pPr>
+            <w:r>
+              <w:rPr>
+                <w:b/>
+                <w:bCs/>
+                <w:lang w:val="es-419"/>
+              </w:rPr>
+              <w:t>150</w:t>
+            </w:r>
+          </w:p>
+        </w:tc>
+        <w:tc>
+          <w:tcPr>
+            <w:tcW w:w="2338" w:type="dxa"/>
+          </w:tcPr>
+          <w:p>
+            <w:pPr>
+              <w:jc w:val="center"/>
+              <w:rPr>
+                <w:b/>
+                <w:bCs/>
+                <w:lang w:val="es-419"/>
+              </w:rPr>
+            </w:pPr>
+            <w:r>
+              <w:rPr>
+                <w:b/>
+                <w:bCs/>
+                <w:lang w:val="es-419"/>
+              </w:rPr>
+              <w:t>146</w:t>
+            </w:r>
+          </w:p>
+        </w:tc>
+        <w:tc>
+          <w:tcPr>
+            <w:tcW w:w="2338" w:type="dxa"/>
+          </w:tcPr>
+          <w:p>
+            <w:pPr>
+              <w:jc w:val="center"/>
+              <w:rPr>
+                <w:b/>
+                <w:bCs/>
+                <w:lang w:val="es-419"/>
+              </w:rPr>
+            </w:pPr>
+            <w:r>
+              <w:rPr>
+                <w:b/>
+                <w:bCs/>
+                <w:lang w:val="es-419"/>
+              </w:rPr>
+              <w:t>146</w:t>
+            </w:r>
+          </w:p>
+        </w:tc>
+        <w:tc>
+          <w:tcPr>
+            <w:tcW w:w="2703" w:type="dxa"/>
+          </w:tcPr>
+          <w:p>
+            <w:pPr>
+              <w:jc w:val="center"/>
+              <w:rPr>
+                <w:b/>
+                <w:bCs/>
+                <w:lang w:val="es-419"/>
+              </w:rPr>
+            </w:pPr>
+            <w:r>
+              <w:rPr>
+                <w:b/>
+                <w:bCs/>
+                <w:lang w:val="es-419"/>
+              </w:rPr>
+              <w:t>46.875</w:t>
+            </w:r>
+          </w:p>
+        </w:tc>
+      </w:tr>
+      <w:tr>
+        <w:tc>
+          <w:tcPr>
+            <w:tcW w:w="2336" w:type="dxa"/>
+          </w:tcPr>
+          <w:p>
+            <w:pPr>
+              <w:jc w:val="center"/>
+              <w:rPr>
+                <w:b/>
+                <w:bCs/>
+                <w:lang w:val="es-419"/>
+              </w:rPr>
+            </w:pPr>
+            <w:r>
+              <w:rPr>
+                <w:b/>
+                <w:bCs/>
+                <w:lang w:val="es-419"/>
+              </w:rPr>
+              <w:t>300</w:t>
+            </w:r>
+          </w:p>
+        </w:tc>
+        <w:tc>
+          <w:tcPr>
+            <w:tcW w:w="2338" w:type="dxa"/>
+          </w:tcPr>
+          <w:p>
+            <w:pPr>
+              <w:jc w:val="center"/>
+              <w:rPr>
+                <w:b/>
+                <w:bCs/>
+                <w:lang w:val="es-419"/>
+              </w:rPr>
+            </w:pPr>
+            <w:r>
+              <w:rPr>
+                <w:b/>
+                <w:bCs/>
+                <w:lang w:val="es-419"/>
+              </w:rPr>
+              <w:t>295</w:t>
+            </w:r>
+          </w:p>
+        </w:tc>
+        <w:tc>
+          <w:tcPr>
+            <w:tcW w:w="2338" w:type="dxa"/>
+          </w:tcPr>
+          <w:p>
+            <w:pPr>
+              <w:jc w:val="center"/>
+              <w:rPr>
+                <w:b/>
+                <w:bCs/>
+                <w:lang w:val="es-419"/>
+              </w:rPr>
+            </w:pPr>
+            <w:r>
+              <w:rPr>
+                <w:b/>
+                <w:bCs/>
+                <w:lang w:val="es-419"/>
+              </w:rPr>
+              <w:t>382</w:t>
+            </w:r>
+          </w:p>
+        </w:tc>
+        <w:tc>
+          <w:tcPr>
+            <w:tcW w:w="2703" w:type="dxa"/>
+          </w:tcPr>
+          <w:p>
+            <w:pPr>
+              <w:jc w:val="center"/>
+              <w:rPr>
+                <w:b/>
+                <w:bCs/>
+                <w:lang w:val="es-419"/>
+              </w:rPr>
+            </w:pPr>
+            <w:r>
+              <w:rPr>
+                <w:b/>
+                <w:bCs/>
+                <w:lang w:val="es-419"/>
+              </w:rPr>
+              <w:t>62.5</w:t>
+            </w:r>
+          </w:p>
+        </w:tc>
+      </w:tr>
+      <w:tr>
+        <w:tc>
+          <w:tcPr>
+            <w:tcW w:w="2336" w:type="dxa"/>
+          </w:tcPr>
+          <w:p>
+            <w:pPr>
+              <w:jc w:val="center"/>
+              <w:rPr>
+                <w:b/>
+                <w:bCs/>
+                <w:lang w:val="es-419"/>
+              </w:rPr>
+            </w:pPr>
+            <w:r>
+              <w:rPr>
+                <w:b/>
+                <w:bCs/>
+                <w:lang w:val="es-419"/>
+              </w:rPr>
+              <w:t>1000</w:t>
+            </w:r>
+          </w:p>
+        </w:tc>
+        <w:tc>
+          <w:tcPr>
+            <w:tcW w:w="2338" w:type="dxa"/>
+          </w:tcPr>
+          <w:p>
+            <w:pPr>
+              <w:jc w:val="center"/>
+              <w:rPr>
+                <w:b/>
+                <w:bCs/>
+                <w:lang w:val="es-419"/>
+              </w:rPr>
+            </w:pPr>
+            <w:r>
+              <w:rPr>
+                <w:b/>
+                <w:bCs/>
+                <w:lang w:val="es-419"/>
+              </w:rPr>
+              <w:t>984</w:t>
+            </w:r>
+          </w:p>
+        </w:tc>
+        <w:tc>
+          <w:tcPr>
+            <w:tcW w:w="2338" w:type="dxa"/>
+          </w:tcPr>
+          <w:p>
+            <w:pPr>
+              <w:jc w:val="center"/>
+              <w:rPr>
+                <w:b/>
+                <w:bCs/>
+                <w:lang w:val="es-419"/>
+              </w:rPr>
+            </w:pPr>
+            <w:r>
+              <w:rPr>
+                <w:b/>
+                <w:bCs/>
+                <w:lang w:val="es-419"/>
+              </w:rPr>
+              <w:t>1633</w:t>
+            </w:r>
+          </w:p>
+        </w:tc>
+        <w:tc>
+          <w:tcPr>
+            <w:tcW w:w="2703" w:type="dxa"/>
+          </w:tcPr>
+          <w:p>
+            <w:pPr>
+              <w:jc w:val="center"/>
+              <w:rPr>
+                <w:b/>
+                <w:bCs/>
+                <w:lang w:val="es-419"/>
+              </w:rPr>
+            </w:pPr>
+            <w:r>
+              <w:rPr>
+                <w:b/>
+                <w:bCs/>
+                <w:lang w:val="es-419"/>
+              </w:rPr>
+              <w:t>218.5</w:t>
+            </w:r>
+          </w:p>
+        </w:tc>
+      </w:tr>
+      <w:tr>
+        <w:tc>
+          <w:tcPr>
+            <w:tcW w:w="2336" w:type="dxa"/>
+          </w:tcPr>
+          <w:p>
+            <w:pPr>
+              <w:jc w:val="center"/>
+              <w:rPr>
+                <w:b/>
+                <w:bCs/>
+                <w:lang w:val="es-419"/>
+              </w:rPr>
+            </w:pPr>
+            <w:r>
+              <w:rPr>
+                <w:b/>
+                <w:bCs/>
+                <w:lang w:val="es-419"/>
+              </w:rPr>
+              <w:t>2000</w:t>
+            </w:r>
+          </w:p>
+        </w:tc>
+        <w:tc>
+          <w:tcPr>
+            <w:tcW w:w="2338" w:type="dxa"/>
+          </w:tcPr>
+          <w:p>
+            <w:pPr>
+              <w:jc w:val="center"/>
+              <w:rPr>
+                <w:b/>
+                <w:bCs/>
+                <w:lang w:val="es-419"/>
+              </w:rPr>
+            </w:pPr>
+            <w:r>
+              <w:rPr>
+                <w:b/>
+                <w:bCs/>
+                <w:lang w:val="es-419"/>
+              </w:rPr>
+              <w:t>1954</w:t>
+            </w:r>
+          </w:p>
+        </w:tc>
+        <w:tc>
+          <w:tcPr>
+            <w:tcW w:w="2338" w:type="dxa"/>
+          </w:tcPr>
+          <w:p>
+            <w:pPr>
+              <w:jc w:val="center"/>
+              <w:rPr>
+                <w:b/>
+                <w:bCs/>
+                <w:lang w:val="es-419"/>
+              </w:rPr>
+            </w:pPr>
+            <w:r>
+              <w:rPr>
+                <w:b/>
+                <w:bCs/>
+                <w:lang w:val="es-419"/>
+              </w:rPr>
+              <w:t>3560</w:t>
+            </w:r>
+          </w:p>
+        </w:tc>
+        <w:tc>
+          <w:tcPr>
+            <w:tcW w:w="2703" w:type="dxa"/>
+          </w:tcPr>
+          <w:p>
+            <w:pPr>
+              <w:jc w:val="center"/>
+              <w:rPr>
+                <w:b/>
+                <w:bCs/>
+                <w:lang w:val="es-419"/>
+              </w:rPr>
+            </w:pPr>
+            <w:r>
+              <w:rPr>
+                <w:b/>
+                <w:bCs/>
+                <w:lang w:val="es-419"/>
+              </w:rPr>
+              <w:t>968.75</w:t>
+            </w:r>
+          </w:p>
+        </w:tc>
+      </w:tr>
+      <w:tr>
+        <w:tc>
+          <w:tcPr>
+            <w:tcW w:w="2336" w:type="dxa"/>
+          </w:tcPr>
+          <w:p>
+            <w:pPr>
+              <w:jc w:val="center"/>
+              <w:rPr>
+                <w:b/>
+                <w:bCs/>
+                <w:lang w:val="es-419"/>
+              </w:rPr>
+            </w:pPr>
+            <w:r>
+              <w:rPr>
+                <w:b/>
+                <w:bCs/>
+                <w:lang w:val="es-419"/>
+              </w:rPr>
+              <w:t>3000</w:t>
+            </w:r>
+          </w:p>
+        </w:tc>
+        <w:tc>
+          <w:tcPr>
+            <w:tcW w:w="2338" w:type="dxa"/>
+          </w:tcPr>
+          <w:p>
+            <w:pPr>
+              <w:jc w:val="center"/>
+              <w:rPr>
+                <w:b/>
+                <w:bCs/>
+                <w:lang w:val="es-419"/>
+              </w:rPr>
+            </w:pPr>
+            <w:r>
+              <w:rPr>
+                <w:b/>
+                <w:bCs/>
+                <w:lang w:val="es-419"/>
+              </w:rPr>
+              <w:t>2922</w:t>
+            </w:r>
+          </w:p>
+        </w:tc>
+        <w:tc>
+          <w:tcPr>
+            <w:tcW w:w="2338" w:type="dxa"/>
+          </w:tcPr>
+          <w:p>
+            <w:pPr>
+              <w:jc w:val="center"/>
+              <w:rPr>
+                <w:b/>
+                <w:bCs/>
+                <w:lang w:val="es-419"/>
+              </w:rPr>
+            </w:pPr>
+            <w:r>
+              <w:rPr>
+                <w:b/>
+                <w:bCs/>
+                <w:lang w:val="es-419"/>
+              </w:rPr>
+              <w:t>5773</w:t>
+            </w:r>
+          </w:p>
+        </w:tc>
+        <w:tc>
+          <w:tcPr>
+            <w:tcW w:w="2703" w:type="dxa"/>
+          </w:tcPr>
+          <w:p>
+            <w:pPr>
+              <w:jc w:val="center"/>
+              <w:rPr>
+                <w:b/>
+                <w:bCs/>
+                <w:lang w:val="es-419"/>
+              </w:rPr>
+            </w:pPr>
+            <w:r>
+              <w:rPr>
+                <w:b/>
+                <w:bCs/>
+                <w:lang w:val="es-419"/>
+              </w:rPr>
+              <w:t>1312.5</w:t>
+            </w:r>
+          </w:p>
+        </w:tc>
+      </w:tr>
+      <w:tr>
+        <w:tc>
+          <w:tcPr>
+            <w:tcW w:w="2336" w:type="dxa"/>
+          </w:tcPr>
+          <w:p>
+            <w:pPr>
+              <w:jc w:val="center"/>
+              <w:rPr>
+                <w:b/>
+                <w:bCs/>
+                <w:lang w:val="es-419"/>
+              </w:rPr>
+            </w:pPr>
+            <w:r>
+              <w:rPr>
+                <w:b/>
+                <w:bCs/>
+                <w:lang w:val="es-419"/>
+              </w:rPr>
+              <w:t>7000</w:t>
+            </w:r>
+          </w:p>
+        </w:tc>
+        <w:tc>
+          <w:tcPr>
+            <w:tcW w:w="2338" w:type="dxa"/>
+          </w:tcPr>
+          <w:p>
+            <w:pPr>
+              <w:jc w:val="center"/>
+              <w:rPr>
+                <w:b/>
+                <w:bCs/>
+                <w:lang w:val="es-419"/>
+              </w:rPr>
+            </w:pPr>
+            <w:r>
+              <w:rPr>
+                <w:b/>
+                <w:bCs/>
+                <w:lang w:val="es-419"/>
+              </w:rPr>
+              <w:t>6829</w:t>
+            </w:r>
+          </w:p>
+        </w:tc>
+        <w:tc>
+          <w:tcPr>
+            <w:tcW w:w="2338" w:type="dxa"/>
+          </w:tcPr>
+          <w:p>
+            <w:pPr>
+              <w:jc w:val="center"/>
+              <w:rPr>
+                <w:b/>
+                <w:bCs/>
+                <w:lang w:val="es-419"/>
+              </w:rPr>
+            </w:pPr>
+            <w:r>
+              <w:rPr>
+                <w:b/>
+                <w:bCs/>
+                <w:lang w:val="es-419"/>
+              </w:rPr>
+              <w:t>15334</w:t>
+            </w:r>
+          </w:p>
+        </w:tc>
+        <w:tc>
+          <w:tcPr>
+            <w:tcW w:w="2703" w:type="dxa"/>
+          </w:tcPr>
+          <w:p>
+            <w:pPr>
+              <w:jc w:val="center"/>
+              <w:rPr>
+                <w:b/>
+                <w:bCs/>
+                <w:lang w:val="es-419"/>
+              </w:rPr>
+            </w:pPr>
+            <w:r>
+              <w:rPr>
+                <w:b/>
+                <w:bCs/>
+                <w:lang w:val="es-419"/>
+              </w:rPr>
+              <w:t>4265.625</w:t>
+            </w:r>
+          </w:p>
+        </w:tc>
+      </w:tr>
+      <w:tr>
+        <w:tc>
+          <w:tcPr>
+            <w:tcW w:w="2336" w:type="dxa"/>
+          </w:tcPr>
+          <w:p>
+            <w:pPr>
+              <w:jc w:val="center"/>
+              <w:rPr>
+                <w:b/>
+                <w:bCs/>
+                <w:lang w:val="es-419"/>
+              </w:rPr>
+            </w:pPr>
+            <w:r>
+              <w:rPr>
+                <w:b/>
+                <w:bCs/>
+                <w:lang w:val="es-419"/>
+              </w:rPr>
+              <w:t>10000</w:t>
+            </w:r>
+          </w:p>
+        </w:tc>
+        <w:tc>
+          <w:tcPr>
+            <w:tcW w:w="2338" w:type="dxa"/>
+          </w:tcPr>
+          <w:p>
+            <w:pPr>
+              <w:jc w:val="center"/>
+              <w:rPr>
+                <w:b/>
+                <w:bCs/>
+                <w:lang w:val="es-419"/>
+              </w:rPr>
+            </w:pPr>
+            <w:r>
+              <w:rPr>
+                <w:b/>
+                <w:bCs/>
+                <w:lang w:val="es-419"/>
+              </w:rPr>
+              <w:t>9767</w:t>
+            </w:r>
+          </w:p>
+        </w:tc>
+        <w:tc>
+          <w:tcPr>
+            <w:tcW w:w="2338" w:type="dxa"/>
+          </w:tcPr>
+          <w:p>
+            <w:pPr>
+              <w:jc w:val="center"/>
+              <w:rPr>
+                <w:b/>
+                <w:bCs/>
+                <w:lang w:val="es-419"/>
+              </w:rPr>
+            </w:pPr>
+            <w:r>
+              <w:rPr>
+                <w:b/>
+                <w:bCs/>
+                <w:lang w:val="es-419"/>
+              </w:rPr>
+              <w:t>22758</w:t>
+            </w:r>
+          </w:p>
+        </w:tc>
+        <w:tc>
+          <w:tcPr>
+            <w:tcW w:w="2703" w:type="dxa"/>
+          </w:tcPr>
+          <w:p>
+            <w:pPr>
+              <w:jc w:val="center"/>
+              <w:rPr>
+                <w:b/>
+                <w:bCs/>
+                <w:lang w:val="es-419"/>
+              </w:rPr>
+            </w:pPr>
+            <w:r>
+              <w:rPr>
+                <w:b/>
+                <w:bCs/>
+                <w:lang w:val="es-419"/>
+              </w:rPr>
+              <w:t>12468.75</w:t>
+            </w:r>
+          </w:p>
+        </w:tc>
+      </w:tr>
+      <w:tr>
+        <w:tc>
+          <w:tcPr>
+            <w:tcW w:w="2336" w:type="dxa"/>
+          </w:tcPr>
+          <w:p>
+            <w:pPr>
+              <w:jc w:val="center"/>
+              <w:rPr>
+                <w:b/>
+                <w:bCs/>
+                <w:lang w:val="es-419"/>
+              </w:rPr>
+            </w:pPr>
+            <w:r>
+              <w:rPr>
+                <w:b/>
+                <w:bCs/>
+                <w:lang w:val="es-419"/>
+              </w:rPr>
+              <w:t>14000</w:t>
+            </w:r>
+          </w:p>
+        </w:tc>
+        <w:tc>
+          <w:tcPr>
+            <w:tcW w:w="2338" w:type="dxa"/>
+          </w:tcPr>
+          <w:p>
+            <w:pPr>
+              <w:jc w:val="center"/>
+              <w:rPr>
+                <w:b/>
+                <w:bCs/>
+                <w:lang w:val="es-419"/>
+              </w:rPr>
+            </w:pPr>
+            <w:r>
+              <w:rPr>
+                <w:b/>
+                <w:bCs/>
+                <w:lang w:val="es-419"/>
+              </w:rPr>
+              <w:t>13535</w:t>
+            </w:r>
+          </w:p>
+        </w:tc>
+        <w:tc>
+          <w:tcPr>
+            <w:tcW w:w="2338" w:type="dxa"/>
+          </w:tcPr>
+          <w:p>
+            <w:pPr>
+              <w:jc w:val="center"/>
+              <w:rPr>
+                <w:b/>
+                <w:bCs/>
+                <w:lang w:val="es-419"/>
+              </w:rPr>
+            </w:pPr>
+            <w:r>
+              <w:rPr>
+                <w:b/>
+                <w:bCs/>
+                <w:lang w:val="es-419"/>
+              </w:rPr>
+              <w:t>32270</w:t>
+            </w:r>
+          </w:p>
+        </w:tc>
+        <w:tc>
+          <w:tcPr>
+            <w:tcW w:w="2703" w:type="dxa"/>
+          </w:tcPr>
+          <w:p>
+            <w:pPr>
+              <w:jc w:val="center"/>
+              <w:rPr>
+                <w:b/>
+                <w:bCs/>
+                <w:lang w:val="es-419"/>
+              </w:rPr>
+            </w:pPr>
+            <w:r>
+              <w:rPr>
+                <w:b/>
+                <w:bCs/>
+                <w:lang w:val="es-419"/>
+              </w:rPr>
+              <w:t>21906.25</w:t>
+            </w:r>
+          </w:p>
+        </w:tc>
+      </w:tr>
+    </w:tbl>
+    <w:p>
+      <w:pPr>
+        <w:rPr>
+          <w:lang w:val="es-419"/>
+        </w:rPr>
+      </w:pPr>
     </w:p>
     <w:p>
-      <w:pPr>
-        <w:rPr>
-          <w:lang w:val="es-419"/>
-        </w:rPr>
-      </w:pPr>
+      <w:r>
+        <w:rPr>
+          <w:highlight w:val="yellow"/>
+          <w:lang w:val="es-419"/>
+        </w:rPr>
+        <w:t>Justificación</w:t>
+      </w:r>
+      <w:r>
+        <w:rPr>
+          <w:highlight w:val="yellow"/>
+        </w:rPr>
+        <w:t>:</w:t>
+      </w:r>
     </w:p>
+    <w:p/>
     <w:p>
       <w:pPr>
         <w:pStyle w:val="Prrafodelista"/>
@@ -401,6 +1418,7 @@
         <w:rPr>
           <w:lang w:val="es-419"/>
         </w:rPr>
+        <w:lastRenderedPageBreak/>
         <w:t xml:space="preserve">Cuando </w:t>
       </w:r>
       <w:r>
@@ -672,14 +1690,7 @@
         <w:rPr>
           <w:lang w:val="es-419"/>
         </w:rPr>
-        <w:t xml:space="preserve"> y un </w:t>
-      </w:r>
-      <w:r>
-        <w:rPr>
-          <w:lang w:val="es-419"/>
-        </w:rPr>
-        <w:lastRenderedPageBreak/>
-        <w:t xml:space="preserve">camino de </w:t>
+        <w:t xml:space="preserve"> y un camino de </w:t>
       </w:r>
       <w:r>
         <w:rPr>
@@ -997,6 +2008,7 @@
         <w:rPr>
           <w:lang w:val="es-419"/>
         </w:rPr>
+        <w:lastRenderedPageBreak/>
         <w:drawing>
           <wp:inline distT="0" distB="0" distL="0" distR="0" wp14:anchorId="5E1C03F8" wp14:editId="73D1233F">
             <wp:extent cx="3029373" cy="2114845"/>
@@ -1075,7 +2087,6 @@
         <w:rPr>
           <w:lang w:val="es-419"/>
         </w:rPr>
-        <w:lastRenderedPageBreak/>
         <w:drawing>
           <wp:inline distT="0" distB="0" distL="0" distR="0" wp14:anchorId="3B8272A8" wp14:editId="16757AD7">
             <wp:extent cx="5229955" cy="790685"/>
@@ -3606,6 +4617,25 @@
       <w:szCs w:val="26"/>
     </w:rPr>
   </w:style>
+  <w:style w:type="table" w:styleId="Tablaconcuadrcula">
+    <w:name w:val="Table Grid"/>
+    <w:basedOn w:val="Tablanormal"/>
+    <w:uiPriority w:val="39"/>
+    <w:rsid w:val="00E07677"/>
+    <w:pPr>
+      <w:spacing w:after="0" w:line="240" w:lineRule="auto"/>
+    </w:pPr>
+    <w:tblPr>
+      <w:tblBorders>
+        <w:top w:val="single" w:sz="4" w:space="0" w:color="auto"/>
+        <w:left w:val="single" w:sz="4" w:space="0" w:color="auto"/>
+        <w:bottom w:val="single" w:sz="4" w:space="0" w:color="auto"/>
+        <w:right w:val="single" w:sz="4" w:space="0" w:color="auto"/>
+        <w:insideH w:val="single" w:sz="4" w:space="0" w:color="auto"/>
+        <w:insideV w:val="single" w:sz="4" w:space="0" w:color="auto"/>
+      </w:tblBorders>
+    </w:tblPr>
+  </w:style>
 </w:styles>
 </file>
 
@@ -3905,12 +4935,9 @@
 </file>
 
 <file path=customXml/item1.xml><?xml version="1.0" encoding="utf-8"?>
-<?mso-contentType ?>
-<FormTemplates xmlns="http://schemas.microsoft.com/sharepoint/v3/contenttype/forms">
-  <Display>DocumentLibraryForm</Display>
-  <Edit>DocumentLibraryForm</Edit>
-  <New>DocumentLibraryForm</New>
-</FormTemplates>
+<p:properties xmlns:p="http://schemas.microsoft.com/office/2006/metadata/properties" xmlns:xsi="http://www.w3.org/2001/XMLSchema-instance" xmlns:pc="http://schemas.microsoft.com/office/infopath/2007/PartnerControls">
+  <documentManagement/>
+</p:properties>
 </file>
 
 <file path=customXml/item2.xml><?xml version="1.0" encoding="utf-8"?>
@@ -4125,15 +5152,19 @@
 </file>
 
 <file path=customXml/item3.xml><?xml version="1.0" encoding="utf-8"?>
-<p:properties xmlns:p="http://schemas.microsoft.com/office/2006/metadata/properties" xmlns:xsi="http://www.w3.org/2001/XMLSchema-instance" xmlns:pc="http://schemas.microsoft.com/office/infopath/2007/PartnerControls">
-  <documentManagement/>
-</p:properties>
+<?mso-contentType ?>
+<FormTemplates xmlns="http://schemas.microsoft.com/sharepoint/v3/contenttype/forms">
+  <Display>DocumentLibraryForm</Display>
+  <Edit>DocumentLibraryForm</Edit>
+  <New>DocumentLibraryForm</New>
+</FormTemplates>
 </file>
 
 <file path=customXml/itemProps1.xml><?xml version="1.0" encoding="utf-8"?>
-<ds:datastoreItem xmlns:ds="http://schemas.openxmlformats.org/officeDocument/2006/customXml" ds:itemID="{1F59EA8B-1FA8-40D2-A8B0-61B9CE1E4579}">
+<ds:datastoreItem xmlns:ds="http://schemas.openxmlformats.org/officeDocument/2006/customXml" ds:itemID="{8542EACB-7939-45C8-99C3-B6897CA7A7EF}">
   <ds:schemaRefs>
-    <ds:schemaRef ds:uri="http://schemas.microsoft.com/sharepoint/v3/contenttype/forms"/>
+    <ds:schemaRef ds:uri="http://schemas.microsoft.com/office/2006/metadata/properties"/>
+    <ds:schemaRef ds:uri="http://schemas.microsoft.com/office/infopath/2007/PartnerControls"/>
   </ds:schemaRefs>
 </ds:datastoreItem>
 </file>
@@ -4158,10 +5189,9 @@
 </file>
 
 <file path=customXml/itemProps3.xml><?xml version="1.0" encoding="utf-8"?>
-<ds:datastoreItem xmlns:ds="http://schemas.openxmlformats.org/officeDocument/2006/customXml" ds:itemID="{8542EACB-7939-45C8-99C3-B6897CA7A7EF}">
+<ds:datastoreItem xmlns:ds="http://schemas.openxmlformats.org/officeDocument/2006/customXml" ds:itemID="{1F59EA8B-1FA8-40D2-A8B0-61B9CE1E4579}">
   <ds:schemaRefs>
-    <ds:schemaRef ds:uri="http://schemas.microsoft.com/office/2006/metadata/properties"/>
-    <ds:schemaRef ds:uri="http://schemas.microsoft.com/office/infopath/2007/PartnerControls"/>
+    <ds:schemaRef ds:uri="http://schemas.microsoft.com/sharepoint/v3/contenttype/forms"/>
   </ds:schemaRefs>
 </ds:datastoreItem>
 </file>
</xml_diff>